<commit_message>
note about regulator kVA ratings for CIM export
git-svn-id: https://svn.code.sf.net/p/electricdss/code@3402 d8739450-1e93-4ef4-a0af-c327d92816ff
</commit_message>
<xml_diff>
--- a/trunk/Version8/Doc/Common_Information_Model.docx
+++ b/trunk/Version8/Doc/Common_Information_Model.docx
@@ -1,18 +1,10 @@
 
 <file path=word/document.xml><?xml version="1.0" encoding="utf-8"?>
-<w:document xmlns:wpc="http://schemas.microsoft.com/office/word/2010/wordprocessingCanvas" xmlns:cx="http://schemas.microsoft.com/office/drawing/2014/chartex" xmlns:cx1="http://schemas.microsoft.com/office/drawing/2015/9/8/chartex" xmlns:cx2="http://schemas.microsoft.com/office/drawing/2015/10/21/chartex" xmlns:cx3="http://schemas.microsoft.com/office/drawing/2016/5/9/chartex" xmlns:cx4="http://schemas.microsoft.com/office/drawing/2016/5/10/chartex" xmlns:cx5="http://schemas.microsoft.com/office/drawing/2016/5/11/chartex" xmlns:cx6="http://schemas.microsoft.com/office/drawing/2016/5/12/chartex" xmlns:cx7="http://schemas.microsoft.com/office/drawing/2016/5/13/chartex" xmlns:cx8="http://schemas.microsoft.com/office/drawing/2016/5/14/chartex" xmlns:mc="http://schemas.openxmlformats.org/markup-compatibility/2006" xmlns:aink="http://schemas.microsoft.com/office/drawing/2016/ink" xmlns:am3d="http://schemas.microsoft.com/office/drawing/2017/model3d" xmlns:o="urn:schemas-microsoft-com:office:office" xmlns:r="http://schemas.openxmlformats.org/officeDocument/2006/relationships" xmlns:m="http://schemas.openxmlformats.org/officeDocument/2006/math" xmlns:v="urn:schemas-microsoft-com:vml" xmlns:wp14="http://schemas.microsoft.com/office/word/2010/wordprocessingDrawing" xmlns:wp="http://schemas.openxmlformats.org/drawingml/2006/wordprocessingDrawing" xmlns:w10="urn:schemas-microsoft-com:office:word" xmlns:w="http://schemas.openxmlformats.org/wordprocessingml/2006/main" xmlns:w14="http://schemas.microsoft.com/office/word/2010/wordml" xmlns:w15="http://schemas.microsoft.com/office/word/2012/wordml" xmlns:w16cex="http://schemas.microsoft.com/office/word/2018/wordml/cex" xmlns:w16cid="http://schemas.microsoft.com/office/word/2016/wordml/cid" xmlns:w16="http://schemas.microsoft.com/office/word/2018/wordml" xmlns:w16se="http://schemas.microsoft.com/office/word/2015/wordml/symex" xmlns:wpg="http://schemas.microsoft.com/office/word/2010/wordprocessingGroup" xmlns:wpi="http://schemas.microsoft.com/office/word/2010/wordprocessingInk" xmlns:wne="http://schemas.microsoft.com/office/word/2006/wordml" xmlns:wps="http://schemas.microsoft.com/office/word/2010/wordprocessingShape" mc:Ignorable="w14 w15 w16se w16cid w16 w16cex wp14">
+<w:document xmlns:wpc="http://schemas.microsoft.com/office/word/2010/wordprocessingCanvas" xmlns:cx="http://schemas.microsoft.com/office/drawing/2014/chartex" xmlns:cx1="http://schemas.microsoft.com/office/drawing/2015/9/8/chartex" xmlns:cx2="http://schemas.microsoft.com/office/drawing/2015/10/21/chartex" xmlns:cx3="http://schemas.microsoft.com/office/drawing/2016/5/9/chartex" xmlns:cx4="http://schemas.microsoft.com/office/drawing/2016/5/10/chartex" xmlns:cx5="http://schemas.microsoft.com/office/drawing/2016/5/11/chartex" xmlns:cx6="http://schemas.microsoft.com/office/drawing/2016/5/12/chartex" xmlns:cx7="http://schemas.microsoft.com/office/drawing/2016/5/13/chartex" xmlns:cx8="http://schemas.microsoft.com/office/drawing/2016/5/14/chartex" xmlns:mc="http://schemas.openxmlformats.org/markup-compatibility/2006" xmlns:aink="http://schemas.microsoft.com/office/drawing/2016/ink" xmlns:am3d="http://schemas.microsoft.com/office/drawing/2017/model3d" xmlns:o="urn:schemas-microsoft-com:office:office" xmlns:r="http://schemas.openxmlformats.org/officeDocument/2006/relationships" xmlns:m="http://schemas.openxmlformats.org/officeDocument/2006/math" xmlns:v="urn:schemas-microsoft-com:vml" xmlns:wp14="http://schemas.microsoft.com/office/word/2010/wordprocessingDrawing" xmlns:wp="http://schemas.openxmlformats.org/drawingml/2006/wordprocessingDrawing" xmlns:w10="urn:schemas-microsoft-com:office:word" xmlns:w="http://schemas.openxmlformats.org/wordprocessingml/2006/main" xmlns:w14="http://schemas.microsoft.com/office/word/2010/wordml" xmlns:w15="http://schemas.microsoft.com/office/word/2012/wordml" xmlns:w16cex="http://schemas.microsoft.com/office/word/2018/wordml/cex" xmlns:w16cid="http://schemas.microsoft.com/office/word/2016/wordml/cid" xmlns:w16="http://schemas.microsoft.com/office/word/2018/wordml" xmlns:w16sdtdh="http://schemas.microsoft.com/office/word/2020/wordml/sdtdatahash" xmlns:w16se="http://schemas.microsoft.com/office/word/2015/wordml/symex" xmlns:wpg="http://schemas.microsoft.com/office/word/2010/wordprocessingGroup" xmlns:wpi="http://schemas.microsoft.com/office/word/2010/wordprocessingInk" xmlns:wne="http://schemas.microsoft.com/office/word/2006/wordml" xmlns:wps="http://schemas.microsoft.com/office/word/2010/wordprocessingShape" mc:Ignorable="w14 w15 w16se w16cid w16 w16cex w16sdtdh wp14">
   <w:body>
     <w:p>
       <w:r>
-        <w:t xml:space="preserve">OpenDSS </w:t>
-      </w:r>
-      <w:proofErr w:type="gramStart"/>
-      <w:r>
-        <w:t>is able to</w:t>
-      </w:r>
-      <w:proofErr w:type="gramEnd"/>
-      <w:r>
-        <w:t xml:space="preserve"> </w:t>
+        <w:t xml:space="preserve">OpenDSS is able to </w:t>
       </w:r>
       <w:r>
         <w:rPr>
@@ -479,15 +471,7 @@
         <w:t xml:space="preserve"> CIM files</w:t>
       </w:r>
       <w:r>
-        <w:t xml:space="preserve">. This Java tool uses the </w:t>
-      </w:r>
-      <w:proofErr w:type="spellStart"/>
-      <w:r>
-        <w:t>Blazegraph</w:t>
-      </w:r>
-      <w:proofErr w:type="spellEnd"/>
-      <w:r>
-        <w:t xml:space="preserve"> triple-store; it supersedes the </w:t>
+        <w:t xml:space="preserve">. This Java tool uses the Blazegraph triple-store; it supersedes the </w:t>
       </w:r>
       <w:r>
         <w:t>legacy</w:t>
@@ -495,65 +479,50 @@
       <w:r>
         <w:t xml:space="preserve"> </w:t>
       </w:r>
-      <w:proofErr w:type="spellStart"/>
-      <w:r>
-        <w:t>OpenDSS</w:t>
-      </w:r>
-      <w:proofErr w:type="spellEnd"/>
+      <w:r>
+        <w:t xml:space="preserve">OpenDSS </w:t>
+      </w:r>
+      <w:r>
+        <w:rPr>
+          <w:i/>
+          <w:iCs/>
+        </w:rPr>
+        <w:t>cdpsm_import</w:t>
+      </w:r>
+      <w:r>
+        <w:t xml:space="preserve"> code</w:t>
+      </w:r>
       <w:r>
         <w:t xml:space="preserve"> </w:t>
       </w:r>
-      <w:proofErr w:type="spellStart"/>
-      <w:r>
-        <w:rPr>
-          <w:i/>
-          <w:iCs/>
-        </w:rPr>
-        <w:t>cdpsm_import</w:t>
-      </w:r>
-      <w:proofErr w:type="spellEnd"/>
-      <w:r>
-        <w:t xml:space="preserve"> code</w:t>
+      <w:r>
+        <w:t xml:space="preserve">that is archived on SourceForge, but no longer maintained. </w:t>
+      </w:r>
+      <w:r>
+        <w:t xml:space="preserve">The tools at </w:t>
+      </w:r>
+      <w:r>
+        <w:fldChar w:fldCharType="begin"/>
+      </w:r>
+      <w:r>
+        <w:instrText xml:space="preserve"> ADDIN EN.CITE &lt;EndNote&gt;&lt;Cite&gt;&lt;Author&gt;Pacific Northwest National Laboratory&lt;/Author&gt;&lt;Year&gt;2017&lt;/Year&gt;&lt;RecNum&gt;411&lt;/RecNum&gt;&lt;DisplayText&gt;[4]&lt;/DisplayText&gt;&lt;record&gt;&lt;rec-number&gt;411&lt;/rec-number&gt;&lt;foreign-keys&gt;&lt;key app="EN" db-id="dxt9wraza9p25zevrw5v5e0rsvafazdvzfe0" timestamp="1511986591"&gt;411&lt;/key&gt;&lt;/foreign-keys&gt;&lt;ref-type name="Web Page"&gt;12&lt;/ref-type&gt;&lt;contributors&gt;&lt;authors&gt;&lt;author&gt;Pacific Northwest National Laboratory,&lt;/author&gt;&lt;/authors&gt;&lt;/contributors&gt;&lt;titles&gt;&lt;title&gt;CIM Importer and Test Files&lt;/title&gt;&lt;/titles&gt;&lt;volume&gt;2020&lt;/volume&gt;&lt;dates&gt;&lt;year&gt;2017&lt;/year&gt;&lt;/dates&gt;&lt;urls&gt;&lt;related-urls&gt;&lt;url&gt;https://github.com/GRIDAPPSD/Powergrid-Models&lt;/url&gt;&lt;/related-urls&gt;&lt;/urls&gt;&lt;/record&gt;&lt;/Cite&gt;&lt;/EndNote&gt;</w:instrText>
+      </w:r>
+      <w:r>
+        <w:fldChar w:fldCharType="separate"/>
+      </w:r>
+      <w:r>
+        <w:rPr>
+          <w:noProof/>
+        </w:rPr>
+        <w:t>[4]</w:t>
+      </w:r>
+      <w:r>
+        <w:fldChar w:fldCharType="end"/>
       </w:r>
       <w:r>
         <w:t xml:space="preserve"> </w:t>
       </w:r>
       <w:r>
-        <w:t xml:space="preserve">that is archived on </w:t>
-      </w:r>
-      <w:proofErr w:type="spellStart"/>
-      <w:r>
-        <w:t>SourceForge</w:t>
-      </w:r>
-      <w:proofErr w:type="spellEnd"/>
-      <w:r>
-        <w:t xml:space="preserve">, but no longer maintained. </w:t>
-      </w:r>
-      <w:r>
-        <w:t xml:space="preserve">The tools at </w:t>
-      </w:r>
-      <w:r>
-        <w:fldChar w:fldCharType="begin"/>
-      </w:r>
-      <w:r>
-        <w:instrText xml:space="preserve"> ADDIN EN.CITE &lt;EndNote&gt;&lt;Cite&gt;&lt;Author&gt;Pacific Northwest National Laboratory&lt;/Author&gt;&lt;Year&gt;2017&lt;/Year&gt;&lt;RecNum&gt;411&lt;/RecNum&gt;&lt;DisplayText&gt;[4]&lt;/DisplayText&gt;&lt;record&gt;&lt;rec-number&gt;411&lt;/rec-number&gt;&lt;foreign-keys&gt;&lt;key app="EN" db-id="dxt9wraza9p25zevrw5v5e0rsvafazdvzfe0" timestamp="1511986591"&gt;411&lt;/key&gt;&lt;/foreign-keys&gt;&lt;ref-type name="Web Page"&gt;12&lt;/ref-type&gt;&lt;contributors&gt;&lt;authors&gt;&lt;author&gt;Pacific Northwest National Laboratory,&lt;/author&gt;&lt;/authors&gt;&lt;/contributors&gt;&lt;titles&gt;&lt;title&gt;CIM Importer and Test Files&lt;/title&gt;&lt;/titles&gt;&lt;volume&gt;2020&lt;/volume&gt;&lt;dates&gt;&lt;year&gt;2017&lt;/year&gt;&lt;/dates&gt;&lt;urls&gt;&lt;related-urls&gt;&lt;url&gt;https://github.com/GRIDAPPSD/Powergrid-Models&lt;/url&gt;&lt;/related-urls&gt;&lt;/urls&gt;&lt;/record&gt;&lt;/Cite&gt;&lt;/EndNote&gt;</w:instrText>
-      </w:r>
-      <w:r>
-        <w:fldChar w:fldCharType="separate"/>
-      </w:r>
-      <w:r>
-        <w:rPr>
-          <w:noProof/>
-        </w:rPr>
-        <w:t>[4]</w:t>
-      </w:r>
-      <w:r>
-        <w:fldChar w:fldCharType="end"/>
-      </w:r>
-      <w:r>
-        <w:t xml:space="preserve"> </w:t>
-      </w:r>
-      <w:r>
         <w:t xml:space="preserve">support CIM import, OpenDSS export from CIM, and GridLAB-D export from CIM. They also include OpenDSS converters from two commercial tools, but these have not been comprehensively tested. </w:t>
       </w:r>
       <w:r>
@@ -568,15 +537,7 @@
         <w:t>The common distribution power system model (CDPSM) is a CIM profile standardized in IEC 61968-13.</w:t>
       </w:r>
       <w:r>
-        <w:t xml:space="preserve"> To comply with the standard, </w:t>
-      </w:r>
-      <w:proofErr w:type="spellStart"/>
-      <w:r>
-        <w:t>OpenDSS</w:t>
-      </w:r>
-      <w:proofErr w:type="spellEnd"/>
-      <w:r>
-        <w:t xml:space="preserve"> can export a model into six different sub-profiles:</w:t>
+        <w:t xml:space="preserve"> To comply with the standard, OpenDSS can export a model into six different sub-profiles:</w:t>
       </w:r>
     </w:p>
     <w:p>
@@ -624,45 +585,8 @@
         </w:numPr>
       </w:pPr>
       <w:r>
-        <w:t xml:space="preserve">Topological (TOPO) – adds </w:t>
-      </w:r>
-      <w:proofErr w:type="spellStart"/>
-      <w:r>
-        <w:t>ConnectivityNodes</w:t>
-      </w:r>
-      <w:proofErr w:type="spellEnd"/>
-      <w:r>
-        <w:t xml:space="preserve">, i.e., buses. There is a one-to-one correspondence of </w:t>
-      </w:r>
-      <w:proofErr w:type="spellStart"/>
-      <w:r>
-        <w:t>ConnectivityNodes</w:t>
-      </w:r>
-      <w:proofErr w:type="spellEnd"/>
-      <w:r>
-        <w:t xml:space="preserve"> and </w:t>
-      </w:r>
-      <w:proofErr w:type="spellStart"/>
-      <w:r>
-        <w:t>TopologicalNodes</w:t>
-      </w:r>
-      <w:proofErr w:type="spellEnd"/>
-      <w:r>
-        <w:t xml:space="preserve">; </w:t>
-      </w:r>
-      <w:proofErr w:type="spellStart"/>
-      <w:r>
-        <w:t>OpenDSS</w:t>
-      </w:r>
-      <w:proofErr w:type="spellEnd"/>
-      <w:r>
-        <w:t xml:space="preserve"> doesn’t use </w:t>
-      </w:r>
-      <w:proofErr w:type="spellStart"/>
-      <w:r>
-        <w:t>TopologicalNodes</w:t>
-      </w:r>
-      <w:proofErr w:type="spellEnd"/>
+        <w:t>Topological (TOPO) – adds ConnectivityNodes, i.e., buses. There is a one-to-one correspondence of ConnectivityNodes and TopologicalNodes; OpenDSS doesn’t use TopologicalNodes</w:t>
+      </w:r>
     </w:p>
     <w:p>
       <w:pPr>
@@ -673,31 +597,7 @@
         </w:numPr>
       </w:pPr>
       <w:r>
-        <w:t xml:space="preserve">Catalog (CAT) – impedances and ratings defined in </w:t>
-      </w:r>
-      <w:proofErr w:type="spellStart"/>
-      <w:r>
-        <w:t>xfmrcode</w:t>
-      </w:r>
-      <w:proofErr w:type="spellEnd"/>
-      <w:r>
-        <w:t xml:space="preserve">, </w:t>
-      </w:r>
-      <w:proofErr w:type="spellStart"/>
-      <w:r>
-        <w:t>linecode</w:t>
-      </w:r>
-      <w:proofErr w:type="spellEnd"/>
-      <w:r>
-        <w:t xml:space="preserve">, spacing, </w:t>
-      </w:r>
-      <w:proofErr w:type="spellStart"/>
-      <w:r>
-        <w:t>wiredata</w:t>
-      </w:r>
-      <w:proofErr w:type="spellEnd"/>
-      <w:r>
-        <w:t>, etc.</w:t>
+        <w:t>Catalog (CAT) – impedances and ratings defined in xfmrcode, linecode, spacing, wiredata, etc.</w:t>
       </w:r>
     </w:p>
     <w:p>
@@ -732,15 +632,7 @@
         <w:t>A valid power flow model requires all six, with a possible exception of GEO.</w:t>
       </w:r>
       <w:r>
-        <w:t xml:space="preserve"> For convenience, </w:t>
-      </w:r>
-      <w:proofErr w:type="spellStart"/>
-      <w:r>
-        <w:t>OpenDSS</w:t>
-      </w:r>
-      <w:proofErr w:type="spellEnd"/>
-      <w:r>
-        <w:t xml:space="preserve"> can export all six into a single file. An open-source tool to combine them </w:t>
+        <w:t xml:space="preserve"> For convenience, OpenDSS can export all six into a single file. An open-source tool to combine them </w:t>
       </w:r>
       <w:r>
         <w:t xml:space="preserve">has </w:t>
@@ -799,7 +691,6 @@
       <w:r>
         <w:t xml:space="preserve">, use the </w:t>
       </w:r>
-      <w:proofErr w:type="spellStart"/>
       <w:r>
         <w:rPr>
           <w:i/>
@@ -807,20 +698,11 @@
         </w:rPr>
         <w:t>cim_test.dss</w:t>
       </w:r>
-      <w:proofErr w:type="spellEnd"/>
       <w:r>
         <w:t xml:space="preserve"> file under</w:t>
       </w:r>
       <w:r>
-        <w:t xml:space="preserve"> the Test directory installed with </w:t>
-      </w:r>
-      <w:proofErr w:type="spellStart"/>
-      <w:r>
-        <w:t>OpenDSSCmd</w:t>
-      </w:r>
-      <w:proofErr w:type="spellEnd"/>
-      <w:r>
-        <w:t>:</w:t>
+        <w:t xml:space="preserve"> the Test directory installed with OpenDSSCmd:</w:t>
       </w:r>
     </w:p>
     <w:p>
@@ -887,147 +769,147 @@
           <w:szCs w:val="18"/>
         </w:rPr>
       </w:pPr>
-      <w:proofErr w:type="spellStart"/>
       <w:r>
         <w:rPr>
           <w:rFonts w:ascii="Courier New" w:hAnsi="Courier New" w:cs="Courier New"/>
           <w:sz w:val="18"/>
           <w:szCs w:val="18"/>
         </w:rPr>
-        <w:t>uuids</w:t>
-      </w:r>
-      <w:proofErr w:type="spellEnd"/>
-      <w:r>
+        <w:t>uuids file=IEEE13Nodeckt_Base_UUIDS.dat</w:t>
+      </w:r>
+    </w:p>
+    <w:p>
+      <w:pPr>
+        <w:spacing w:after="0"/>
         <w:rPr>
           <w:rFonts w:ascii="Courier New" w:hAnsi="Courier New" w:cs="Courier New"/>
           <w:sz w:val="18"/>
           <w:szCs w:val="18"/>
         </w:rPr>
-        <w:t xml:space="preserve"> file=IEEE13Nodeckt_Base_UUIDS.dat</w:t>
-      </w:r>
-    </w:p>
-    <w:p>
-      <w:pPr>
-        <w:spacing w:after="0"/>
+      </w:pPr>
+      <w:r>
         <w:rPr>
           <w:rFonts w:ascii="Courier New" w:hAnsi="Courier New" w:cs="Courier New"/>
           <w:sz w:val="18"/>
           <w:szCs w:val="18"/>
         </w:rPr>
-      </w:pPr>
-      <w:r>
+        <w:t>export cim100 substation=subname geo=region subgeo=subregion file=ieee13cdpsm.xml</w:t>
+      </w:r>
+    </w:p>
+    <w:p>
+      <w:pPr>
+        <w:spacing w:after="0"/>
         <w:rPr>
           <w:rFonts w:ascii="Courier New" w:hAnsi="Courier New" w:cs="Courier New"/>
           <w:sz w:val="18"/>
           <w:szCs w:val="18"/>
         </w:rPr>
-        <w:t>export cim100 substation=</w:t>
-      </w:r>
-      <w:proofErr w:type="spellStart"/>
+      </w:pPr>
       <w:r>
         <w:rPr>
           <w:rFonts w:ascii="Courier New" w:hAnsi="Courier New" w:cs="Courier New"/>
           <w:sz w:val="18"/>
           <w:szCs w:val="18"/>
         </w:rPr>
-        <w:t>subname</w:t>
-      </w:r>
-      <w:proofErr w:type="spellEnd"/>
+        <w:t>export cim100</w:t>
+      </w:r>
       <w:r>
         <w:rPr>
           <w:rFonts w:ascii="Courier New" w:hAnsi="Courier New" w:cs="Courier New"/>
           <w:sz w:val="18"/>
           <w:szCs w:val="18"/>
         </w:rPr>
-        <w:t xml:space="preserve"> geo=region </w:t>
-      </w:r>
-      <w:proofErr w:type="spellStart"/>
+        <w:t>fragments</w:t>
+      </w:r>
       <w:r>
         <w:rPr>
           <w:rFonts w:ascii="Courier New" w:hAnsi="Courier New" w:cs="Courier New"/>
           <w:sz w:val="18"/>
           <w:szCs w:val="18"/>
         </w:rPr>
-        <w:t>subgeo</w:t>
-      </w:r>
-      <w:proofErr w:type="spellEnd"/>
-      <w:r>
+        <w:t xml:space="preserve"> substation=subname geo=region subgeo=subregion file=ieee13cdpsm</w:t>
+      </w:r>
+    </w:p>
+    <w:p>
+      <w:pPr>
+        <w:spacing w:after="0"/>
         <w:rPr>
           <w:rFonts w:ascii="Courier New" w:hAnsi="Courier New" w:cs="Courier New"/>
           <w:sz w:val="18"/>
           <w:szCs w:val="18"/>
         </w:rPr>
-        <w:t>=subregion file=ieee13cdpsm.xml</w:t>
-      </w:r>
-    </w:p>
-    <w:p>
-      <w:pPr>
-        <w:spacing w:after="0"/>
+      </w:pPr>
+      <w:r>
         <w:rPr>
           <w:rFonts w:ascii="Courier New" w:hAnsi="Courier New" w:cs="Courier New"/>
           <w:sz w:val="18"/>
           <w:szCs w:val="18"/>
         </w:rPr>
-      </w:pPr>
-      <w:r>
+        <w:t>export UUIDS</w:t>
+      </w:r>
+    </w:p>
+    <w:p>
+      <w:pPr>
+        <w:spacing w:after="0"/>
         <w:rPr>
           <w:rFonts w:ascii="Courier New" w:hAnsi="Courier New" w:cs="Courier New"/>
           <w:sz w:val="18"/>
           <w:szCs w:val="18"/>
         </w:rPr>
-        <w:t>export cim100</w:t>
-      </w:r>
-      <w:r>
+      </w:pPr>
+    </w:p>
+    <w:p>
+      <w:pPr>
+        <w:spacing w:after="0"/>
         <w:rPr>
           <w:rFonts w:ascii="Courier New" w:hAnsi="Courier New" w:cs="Courier New"/>
           <w:sz w:val="18"/>
           <w:szCs w:val="18"/>
         </w:rPr>
-        <w:t>fragments</w:t>
-      </w:r>
+      </w:pPr>
       <w:r>
         <w:rPr>
           <w:rFonts w:ascii="Courier New" w:hAnsi="Courier New" w:cs="Courier New"/>
           <w:sz w:val="18"/>
           <w:szCs w:val="18"/>
         </w:rPr>
-        <w:t xml:space="preserve"> substation=</w:t>
-      </w:r>
-      <w:proofErr w:type="spellStart"/>
-      <w:r>
+        <w:t>redirect IEEE13_Assets.dss</w:t>
+      </w:r>
+    </w:p>
+    <w:p>
+      <w:pPr>
+        <w:spacing w:after="0"/>
         <w:rPr>
           <w:rFonts w:ascii="Courier New" w:hAnsi="Courier New" w:cs="Courier New"/>
           <w:sz w:val="18"/>
           <w:szCs w:val="18"/>
         </w:rPr>
-        <w:t>subname</w:t>
-      </w:r>
-      <w:proofErr w:type="spellEnd"/>
+      </w:pPr>
       <w:r>
         <w:rPr>
           <w:rFonts w:ascii="Courier New" w:hAnsi="Courier New" w:cs="Courier New"/>
           <w:sz w:val="18"/>
           <w:szCs w:val="18"/>
         </w:rPr>
-        <w:t xml:space="preserve"> geo=region </w:t>
-      </w:r>
-      <w:proofErr w:type="spellStart"/>
-      <w:r>
+        <w:t>solve</w:t>
+      </w:r>
+    </w:p>
+    <w:p>
+      <w:pPr>
+        <w:spacing w:after="0"/>
         <w:rPr>
           <w:rFonts w:ascii="Courier New" w:hAnsi="Courier New" w:cs="Courier New"/>
           <w:sz w:val="18"/>
           <w:szCs w:val="18"/>
         </w:rPr>
-        <w:t>subgeo</w:t>
-      </w:r>
-      <w:proofErr w:type="spellEnd"/>
+      </w:pPr>
       <w:r>
         <w:rPr>
           <w:rFonts w:ascii="Courier New" w:hAnsi="Courier New" w:cs="Courier New"/>
           <w:sz w:val="18"/>
           <w:szCs w:val="18"/>
         </w:rPr>
-        <w:t>=subregion file=ieee13cdpsm</w:t>
+        <w:t>uuids file=IEEE13NodecktAssets_Base_UUIDS.dat</w:t>
       </w:r>
     </w:p>
     <w:p>
@@ -1045,7 +927,7 @@
           <w:sz w:val="18"/>
           <w:szCs w:val="18"/>
         </w:rPr>
-        <w:t>export UUIDS</w:t>
+        <w:t>export cim100 substation=subname geo=region subgeo=subregion file=ieee13assets.xml</w:t>
       </w:r>
     </w:p>
     <w:p>
@@ -1057,193 +939,29 @@
           <w:szCs w:val="18"/>
         </w:rPr>
       </w:pPr>
-    </w:p>
-    <w:p>
-      <w:pPr>
-        <w:spacing w:after="0"/>
+      <w:r>
         <w:rPr>
           <w:rFonts w:ascii="Courier New" w:hAnsi="Courier New" w:cs="Courier New"/>
           <w:sz w:val="18"/>
           <w:szCs w:val="18"/>
         </w:rPr>
-      </w:pPr>
+        <w:t>export cim100</w:t>
+      </w:r>
       <w:r>
         <w:rPr>
           <w:rFonts w:ascii="Courier New" w:hAnsi="Courier New" w:cs="Courier New"/>
           <w:sz w:val="18"/>
           <w:szCs w:val="18"/>
         </w:rPr>
-        <w:t>redirect IEEE13_Assets.dss</w:t>
-      </w:r>
-    </w:p>
-    <w:p>
-      <w:pPr>
-        <w:spacing w:after="0"/>
+        <w:t>frag</w:t>
+      </w:r>
+      <w:r>
         <w:rPr>
           <w:rFonts w:ascii="Courier New" w:hAnsi="Courier New" w:cs="Courier New"/>
           <w:sz w:val="18"/>
           <w:szCs w:val="18"/>
         </w:rPr>
-      </w:pPr>
-      <w:r>
-        <w:rPr>
-          <w:rFonts w:ascii="Courier New" w:hAnsi="Courier New" w:cs="Courier New"/>
-          <w:sz w:val="18"/>
-          <w:szCs w:val="18"/>
-        </w:rPr>
-        <w:t>solve</w:t>
-      </w:r>
-    </w:p>
-    <w:p>
-      <w:pPr>
-        <w:spacing w:after="0"/>
-        <w:rPr>
-          <w:rFonts w:ascii="Courier New" w:hAnsi="Courier New" w:cs="Courier New"/>
-          <w:sz w:val="18"/>
-          <w:szCs w:val="18"/>
-        </w:rPr>
-      </w:pPr>
-      <w:proofErr w:type="spellStart"/>
-      <w:r>
-        <w:rPr>
-          <w:rFonts w:ascii="Courier New" w:hAnsi="Courier New" w:cs="Courier New"/>
-          <w:sz w:val="18"/>
-          <w:szCs w:val="18"/>
-        </w:rPr>
-        <w:t>uuids</w:t>
-      </w:r>
-      <w:proofErr w:type="spellEnd"/>
-      <w:r>
-        <w:rPr>
-          <w:rFonts w:ascii="Courier New" w:hAnsi="Courier New" w:cs="Courier New"/>
-          <w:sz w:val="18"/>
-          <w:szCs w:val="18"/>
-        </w:rPr>
-        <w:t xml:space="preserve"> file=IEEE13NodecktAssets_Base_UUIDS.dat</w:t>
-      </w:r>
-    </w:p>
-    <w:p>
-      <w:pPr>
-        <w:spacing w:after="0"/>
-        <w:rPr>
-          <w:rFonts w:ascii="Courier New" w:hAnsi="Courier New" w:cs="Courier New"/>
-          <w:sz w:val="18"/>
-          <w:szCs w:val="18"/>
-        </w:rPr>
-      </w:pPr>
-      <w:r>
-        <w:rPr>
-          <w:rFonts w:ascii="Courier New" w:hAnsi="Courier New" w:cs="Courier New"/>
-          <w:sz w:val="18"/>
-          <w:szCs w:val="18"/>
-        </w:rPr>
-        <w:t>export cim100 substation=</w:t>
-      </w:r>
-      <w:proofErr w:type="spellStart"/>
-      <w:r>
-        <w:rPr>
-          <w:rFonts w:ascii="Courier New" w:hAnsi="Courier New" w:cs="Courier New"/>
-          <w:sz w:val="18"/>
-          <w:szCs w:val="18"/>
-        </w:rPr>
-        <w:t>subname</w:t>
-      </w:r>
-      <w:proofErr w:type="spellEnd"/>
-      <w:r>
-        <w:rPr>
-          <w:rFonts w:ascii="Courier New" w:hAnsi="Courier New" w:cs="Courier New"/>
-          <w:sz w:val="18"/>
-          <w:szCs w:val="18"/>
-        </w:rPr>
-        <w:t xml:space="preserve"> geo=region </w:t>
-      </w:r>
-      <w:proofErr w:type="spellStart"/>
-      <w:r>
-        <w:rPr>
-          <w:rFonts w:ascii="Courier New" w:hAnsi="Courier New" w:cs="Courier New"/>
-          <w:sz w:val="18"/>
-          <w:szCs w:val="18"/>
-        </w:rPr>
-        <w:t>subgeo</w:t>
-      </w:r>
-      <w:proofErr w:type="spellEnd"/>
-      <w:r>
-        <w:rPr>
-          <w:rFonts w:ascii="Courier New" w:hAnsi="Courier New" w:cs="Courier New"/>
-          <w:sz w:val="18"/>
-          <w:szCs w:val="18"/>
-        </w:rPr>
-        <w:t>=subregion file=ieee13assets.xml</w:t>
-      </w:r>
-    </w:p>
-    <w:p>
-      <w:pPr>
-        <w:spacing w:after="0"/>
-        <w:rPr>
-          <w:rFonts w:ascii="Courier New" w:hAnsi="Courier New" w:cs="Courier New"/>
-          <w:sz w:val="18"/>
-          <w:szCs w:val="18"/>
-        </w:rPr>
-      </w:pPr>
-      <w:r>
-        <w:rPr>
-          <w:rFonts w:ascii="Courier New" w:hAnsi="Courier New" w:cs="Courier New"/>
-          <w:sz w:val="18"/>
-          <w:szCs w:val="18"/>
-        </w:rPr>
-        <w:t>export cim100</w:t>
-      </w:r>
-      <w:r>
-        <w:rPr>
-          <w:rFonts w:ascii="Courier New" w:hAnsi="Courier New" w:cs="Courier New"/>
-          <w:sz w:val="18"/>
-          <w:szCs w:val="18"/>
-        </w:rPr>
-        <w:t>frag</w:t>
-      </w:r>
-      <w:r>
-        <w:rPr>
-          <w:rFonts w:ascii="Courier New" w:hAnsi="Courier New" w:cs="Courier New"/>
-          <w:sz w:val="18"/>
-          <w:szCs w:val="18"/>
-        </w:rPr>
-        <w:t xml:space="preserve"> substation=</w:t>
-      </w:r>
-      <w:proofErr w:type="spellStart"/>
-      <w:r>
-        <w:rPr>
-          <w:rFonts w:ascii="Courier New" w:hAnsi="Courier New" w:cs="Courier New"/>
-          <w:sz w:val="18"/>
-          <w:szCs w:val="18"/>
-        </w:rPr>
-        <w:t>subname</w:t>
-      </w:r>
-      <w:proofErr w:type="spellEnd"/>
-      <w:r>
-        <w:rPr>
-          <w:rFonts w:ascii="Courier New" w:hAnsi="Courier New" w:cs="Courier New"/>
-          <w:sz w:val="18"/>
-          <w:szCs w:val="18"/>
-        </w:rPr>
-        <w:t xml:space="preserve"> geo=region </w:t>
-      </w:r>
-      <w:proofErr w:type="spellStart"/>
-      <w:r>
-        <w:rPr>
-          <w:rFonts w:ascii="Courier New" w:hAnsi="Courier New" w:cs="Courier New"/>
-          <w:sz w:val="18"/>
-          <w:szCs w:val="18"/>
-        </w:rPr>
-        <w:t>subgeo</w:t>
-      </w:r>
-      <w:proofErr w:type="spellEnd"/>
-      <w:r>
-        <w:rPr>
-          <w:rFonts w:ascii="Courier New" w:hAnsi="Courier New" w:cs="Courier New"/>
-          <w:sz w:val="18"/>
-          <w:szCs w:val="18"/>
-        </w:rPr>
-        <w:t>=subregion file=ieee13assets</w:t>
+        <w:t xml:space="preserve"> substation=subname geo=region subgeo=subregion file=ieee13assets</w:t>
       </w:r>
     </w:p>
     <w:p>
@@ -1288,622 +1006,501 @@
         <w:t xml:space="preserve">Line 1 reads a local copy of the IEEE 13-bus model, with PV, storage, a service transformer, and various switches added. </w:t>
       </w:r>
       <w:r>
-        <w:t>Besides</w:t>
+        <w:t xml:space="preserve">Besides </w:t>
+      </w:r>
+      <w:r>
+        <w:rPr>
+          <w:i/>
+          <w:iCs/>
+        </w:rPr>
+        <w:t>IEEE13_CDPSM.dss</w:t>
+      </w:r>
+      <w:r>
+        <w:t xml:space="preserve">, it includes </w:t>
+      </w:r>
+      <w:r>
+        <w:rPr>
+          <w:i/>
+          <w:iCs/>
+        </w:rPr>
+        <w:t>IEEE13NodeExtra_BusXY.dat</w:t>
+      </w:r>
+      <w:r>
+        <w:t xml:space="preserve"> as input for bus coordinates. </w:t>
+      </w:r>
+      <w:r>
+        <w:t xml:space="preserve">Line </w:t>
+      </w:r>
+      <w:r>
+        <w:t>8</w:t>
+      </w:r>
+      <w:r>
+        <w:t xml:space="preserve"> reads a local copy of the IEEE 13-bus model, with transformer codes and line spacings used.</w:t>
+      </w:r>
+      <w:r>
+        <w:t xml:space="preserve"> Besides </w:t>
+      </w:r>
+      <w:r>
+        <w:rPr>
+          <w:i/>
+          <w:iCs/>
+        </w:rPr>
+        <w:t>IEEE13_</w:t>
+      </w:r>
+      <w:r>
+        <w:rPr>
+          <w:i/>
+          <w:iCs/>
+        </w:rPr>
+        <w:t>Assets</w:t>
+      </w:r>
+      <w:r>
+        <w:rPr>
+          <w:i/>
+          <w:iCs/>
+        </w:rPr>
+        <w:t>.dss</w:t>
+      </w:r>
+      <w:r>
+        <w:t xml:space="preserve">, it includes </w:t>
+      </w:r>
+      <w:r>
+        <w:rPr>
+          <w:i/>
+          <w:iCs/>
+        </w:rPr>
+        <w:t>IEEE13Node_BusXY.csv</w:t>
+      </w:r>
+      <w:r>
+        <w:t xml:space="preserve"> as input for bus coordinates.</w:t>
+      </w:r>
+      <w:r>
+        <w:t xml:space="preserve"> In combination, these two files test most of the CIM classes that can be exported.</w:t>
+      </w:r>
+    </w:p>
+    <w:p>
+      <w:r>
+        <w:t xml:space="preserve">Lines 2 and </w:t>
+      </w:r>
+      <w:r>
+        <w:t>9</w:t>
+      </w:r>
+      <w:r>
+        <w:t xml:space="preserve"> solve the models, which is a prerequisite for CIM export.</w:t>
+      </w:r>
+    </w:p>
+    <w:p>
+      <w:r>
+        <w:t xml:space="preserve">Lines 3 and </w:t>
+      </w:r>
+      <w:r>
+        <w:t>10</w:t>
+      </w:r>
+      <w:r>
+        <w:t xml:space="preserve"> read CIM mRID attributes that have been saved from a previous export. Without this, the mRID attributes will be re-generated randomly each time a model is exported.</w:t>
       </w:r>
       <w:r>
         <w:t xml:space="preserve"> </w:t>
       </w:r>
       <w:r>
-        <w:rPr>
-          <w:i/>
-          <w:iCs/>
-        </w:rPr>
-        <w:t>IEEE13</w:t>
-      </w:r>
-      <w:r>
-        <w:rPr>
-          <w:i/>
-          <w:iCs/>
-        </w:rPr>
-        <w:t>_CDPSM.dss</w:t>
-      </w:r>
-      <w:r>
-        <w:t xml:space="preserve">, it includes </w:t>
-      </w:r>
-      <w:r>
-        <w:rPr>
-          <w:i/>
-          <w:iCs/>
-        </w:rPr>
-        <w:t>IEEE13NodeExtra_BusXY.dat</w:t>
-      </w:r>
-      <w:r>
-        <w:t xml:space="preserve"> as input for bus coordinates. </w:t>
-      </w:r>
-      <w:r>
-        <w:t xml:space="preserve">Line </w:t>
-      </w:r>
-      <w:r>
-        <w:t>8</w:t>
-      </w:r>
-      <w:r>
-        <w:t xml:space="preserve"> reads a local copy of the IEEE 13-bus model, with transformer codes and line spacings used.</w:t>
-      </w:r>
-      <w:r>
-        <w:t xml:space="preserve"> Besides </w:t>
-      </w:r>
-      <w:r>
-        <w:rPr>
-          <w:i/>
-          <w:iCs/>
-        </w:rPr>
-        <w:t>IEEE13_</w:t>
-      </w:r>
-      <w:r>
-        <w:rPr>
-          <w:i/>
-          <w:iCs/>
-        </w:rPr>
-        <w:t>Assets</w:t>
-      </w:r>
-      <w:r>
-        <w:rPr>
-          <w:i/>
-          <w:iCs/>
-        </w:rPr>
-        <w:t>.dss</w:t>
-      </w:r>
-      <w:r>
-        <w:t xml:space="preserve">, it includes </w:t>
-      </w:r>
-      <w:r>
-        <w:rPr>
-          <w:i/>
-          <w:iCs/>
-        </w:rPr>
-        <w:t>IEEE13Node_BusXY.csv</w:t>
-      </w:r>
-      <w:r>
-        <w:t xml:space="preserve"> as input for bus coordinates.</w:t>
-      </w:r>
-      <w:r>
-        <w:t xml:space="preserve"> In combination, these two files test most of the CIM classes that can be exported.</w:t>
-      </w:r>
-    </w:p>
-    <w:p>
-      <w:r>
-        <w:t xml:space="preserve">Lines 2 and </w:t>
-      </w:r>
-      <w:r>
-        <w:t>9</w:t>
-      </w:r>
-      <w:r>
-        <w:t xml:space="preserve"> solve the models, which is a prerequisite for CIM export.</w:t>
-      </w:r>
-    </w:p>
-    <w:p>
-      <w:r>
-        <w:t xml:space="preserve">Lines 3 and </w:t>
+        <w:t xml:space="preserve">The intent of the mRID is to maintain persistent object identification, so once established, these values need to be reused. </w:t>
+      </w:r>
+      <w:r>
+        <w:t xml:space="preserve"> </w:t>
+      </w:r>
+      <w:r>
+        <w:t xml:space="preserve">(Note: during the very first CIM export, Lines 3 and </w:t>
       </w:r>
       <w:r>
         <w:t>10</w:t>
       </w:r>
       <w:r>
-        <w:t xml:space="preserve"> read CIM </w:t>
-      </w:r>
-      <w:proofErr w:type="spellStart"/>
-      <w:r>
-        <w:t>mRID</w:t>
-      </w:r>
-      <w:proofErr w:type="spellEnd"/>
-      <w:r>
-        <w:t xml:space="preserve"> attributes that have been saved from a previous export. Without this, the </w:t>
-      </w:r>
-      <w:proofErr w:type="spellStart"/>
-      <w:r>
-        <w:t>mRID</w:t>
-      </w:r>
-      <w:proofErr w:type="spellEnd"/>
-      <w:r>
-        <w:t xml:space="preserve"> attributes will be re-generated randomly each time a model is exported.</w:t>
+        <w:t xml:space="preserve"> would be commented out because there are no previous mRID values available. In that case, random mRID values will be generated in Lines 4</w:t>
+      </w:r>
+      <w:r>
+        <w:t>-5</w:t>
+      </w:r>
+      <w:r>
+        <w:t xml:space="preserve"> and 1</w:t>
+      </w:r>
+      <w:r>
+        <w:t>1-12</w:t>
+      </w:r>
+      <w:r>
+        <w:t>.)</w:t>
       </w:r>
       <w:r>
         <w:t xml:space="preserve"> </w:t>
       </w:r>
       <w:r>
-        <w:t xml:space="preserve">The intent of the </w:t>
-      </w:r>
-      <w:proofErr w:type="spellStart"/>
-      <w:r>
-        <w:t>mRID</w:t>
-      </w:r>
-      <w:proofErr w:type="spellEnd"/>
-      <w:r>
-        <w:t xml:space="preserve"> is to maintain persistent object identification, so once established, these values need to be reused. </w:t>
+        <w:t>The mRID is implemented as a Universally Unique Identifier (UUID) version 4, according to IETF RFC 4122. Every named object in OpenDSS can have a mRID assigned or generated randomly when needed.</w:t>
+      </w:r>
+      <w:r>
+        <w:t xml:space="preserve"> During CIM export, there are other </w:t>
+      </w:r>
+      <w:r>
+        <w:t xml:space="preserve">CIM </w:t>
+      </w:r>
+      <w:r>
+        <w:t xml:space="preserve">identified objects that must have mRIDs, even if they are not identified with names in OpenDSS. The CIM Terminal is one example, and the individual Wires Phase objects provide other examples. The </w:t>
+      </w:r>
+      <w:r>
+        <w:rPr>
+          <w:i/>
+          <w:iCs/>
+        </w:rPr>
+        <w:t>uuid</w:t>
+      </w:r>
+      <w:r>
+        <w:rPr>
+          <w:i/>
+          <w:iCs/>
+        </w:rPr>
+        <w:t>s</w:t>
+      </w:r>
+      <w:r>
+        <w:t xml:space="preserve"> command calls in Lines 3 and </w:t>
+      </w:r>
+      <w:r>
+        <w:t>10</w:t>
+      </w:r>
+      <w:r>
+        <w:t xml:space="preserve"> take care of these extra mRIDs.</w:t>
+      </w:r>
+    </w:p>
+    <w:p>
+      <w:r>
+        <w:t>Lines 4</w:t>
+      </w:r>
+      <w:r>
+        <w:t>-5</w:t>
+      </w:r>
+      <w:r>
+        <w:t xml:space="preserve"> and 1</w:t>
+      </w:r>
+      <w:r>
+        <w:t>1-12</w:t>
+      </w:r>
+      <w:r>
+        <w:t xml:space="preserve"> create the CIM XML files. The CIM feeder name will be the same as the OpenDSS circuit name. In addition, the CIM models must have substation, geographic region and subgeographic region objects, which are optional named attributes on lines 4</w:t>
+      </w:r>
+      <w:r>
+        <w:t>-5</w:t>
+      </w:r>
+      <w:r>
+        <w:t xml:space="preserve"> and 1</w:t>
+      </w:r>
+      <w:r>
+        <w:t>1-12</w:t>
+      </w:r>
+      <w:r>
+        <w:t xml:space="preserve">. If you run these export commands repeatedly on an OpenDSS file that didn’t change, </w:t>
+      </w:r>
+      <w:r>
+        <w:t xml:space="preserve">the CIM XML files should not change either, because of the </w:t>
+      </w:r>
+      <w:r>
+        <w:rPr>
+          <w:i/>
+          <w:iCs/>
+        </w:rPr>
+        <w:t>uuids</w:t>
+      </w:r>
+      <w:r>
+        <w:t xml:space="preserve"> commands invoked on Lines 3 and </w:t>
+      </w:r>
+      <w:r>
+        <w:t>10</w:t>
+      </w:r>
+      <w:r>
+        <w:t>.</w:t>
+      </w:r>
+    </w:p>
+    <w:p>
+      <w:r>
+        <w:t xml:space="preserve">Lines 4 and 11 create single files that contain all six CDPSM profiles </w:t>
+      </w:r>
+      <w:r>
+        <w:t>within</w:t>
+      </w:r>
+      <w:r>
+        <w:t xml:space="preserve"> a single file for each circuit,</w:t>
       </w:r>
       <w:r>
         <w:t xml:space="preserve"> </w:t>
       </w:r>
       <w:r>
-        <w:t xml:space="preserve">(Note: during the very first CIM export, Lines 3 and </w:t>
+        <w:rPr>
+          <w:i/>
+          <w:iCs/>
+        </w:rPr>
+        <w:t>ieee13cdspm.xml</w:t>
+      </w:r>
+      <w:r>
+        <w:t xml:space="preserve"> and </w:t>
+      </w:r>
+      <w:r>
+        <w:rPr>
+          <w:i/>
+          <w:iCs/>
+        </w:rPr>
+        <w:t>ieee13assets.xml</w:t>
+      </w:r>
+      <w:r>
+        <w:t>, respectively.</w:t>
+      </w:r>
+      <w:r>
+        <w:t xml:space="preserve"> </w:t>
+      </w:r>
+      <w:r>
+        <w:t>This combined file is complete for power flow modeling, but some tools don’t export all six of the CDPSM profiles. An example might be a GIS.</w:t>
+      </w:r>
+    </w:p>
+    <w:p>
+      <w:r>
+        <w:t>Lines 5 and 12</w:t>
+      </w:r>
+      <w:r>
+        <w:t xml:space="preserve"> export the same information into six separate files for each circuit, using </w:t>
+      </w:r>
+      <w:r>
+        <w:rPr>
+          <w:i/>
+          <w:iCs/>
+        </w:rPr>
+        <w:t>ieee13cdpsm</w:t>
+      </w:r>
+      <w:r>
+        <w:t xml:space="preserve"> and </w:t>
+      </w:r>
+      <w:r>
+        <w:rPr>
+          <w:i/>
+          <w:iCs/>
+        </w:rPr>
+        <w:t>ieee13assets</w:t>
+      </w:r>
+      <w:r>
+        <w:t xml:space="preserve"> respectively as the root file names. The rest of the file name</w:t>
+      </w:r>
+      <w:r>
+        <w:t>s</w:t>
+      </w:r>
+      <w:r>
+        <w:t xml:space="preserve"> will be</w:t>
+      </w:r>
+      <w:r>
+        <w:t xml:space="preserve"> like</w:t>
+      </w:r>
+      <w:r>
+        <w:t xml:space="preserve"> </w:t>
+      </w:r>
+      <w:r>
+        <w:rPr>
+          <w:i/>
+          <w:iCs/>
+        </w:rPr>
+        <w:t>ieee13cdspm</w:t>
+      </w:r>
+      <w:r>
+        <w:rPr>
+          <w:i/>
+          <w:iCs/>
+        </w:rPr>
+        <w:t>_FUN.XML</w:t>
+      </w:r>
+      <w:r>
+        <w:t xml:space="preserve">, </w:t>
+      </w:r>
+      <w:r>
+        <w:rPr>
+          <w:i/>
+          <w:iCs/>
+        </w:rPr>
+        <w:t>ieee13cdspm</w:t>
+      </w:r>
+      <w:r>
+        <w:rPr>
+          <w:i/>
+          <w:iCs/>
+        </w:rPr>
+        <w:t>_EP.XML</w:t>
+      </w:r>
+      <w:r>
+        <w:t xml:space="preserve">, </w:t>
+      </w:r>
+      <w:r>
+        <w:rPr>
+          <w:i/>
+          <w:iCs/>
+        </w:rPr>
+        <w:t>ieee13cdspm</w:t>
+      </w:r>
+      <w:r>
+        <w:rPr>
+          <w:i/>
+          <w:iCs/>
+        </w:rPr>
+        <w:t>_TOPO.XML</w:t>
+      </w:r>
+      <w:r>
+        <w:t>,</w:t>
+      </w:r>
+      <w:r>
+        <w:t xml:space="preserve">  </w:t>
+      </w:r>
+      <w:r>
+        <w:rPr>
+          <w:i/>
+          <w:iCs/>
+        </w:rPr>
+        <w:t>ieee13cdspm</w:t>
+      </w:r>
+      <w:r>
+        <w:rPr>
+          <w:i/>
+          <w:iCs/>
+        </w:rPr>
+        <w:t>_CAT.XML</w:t>
+      </w:r>
+      <w:r>
+        <w:rPr>
+          <w:i/>
+          <w:iCs/>
+        </w:rPr>
+        <w:t>,</w:t>
+      </w:r>
+      <w:r>
+        <w:rPr>
+          <w:i/>
+          <w:iCs/>
+        </w:rPr>
+        <w:t xml:space="preserve"> </w:t>
+      </w:r>
+      <w:r>
+        <w:rPr>
+          <w:i/>
+          <w:iCs/>
+        </w:rPr>
+        <w:t>ieee13cdspm</w:t>
+      </w:r>
+      <w:r>
+        <w:rPr>
+          <w:i/>
+          <w:iCs/>
+        </w:rPr>
+        <w:t>_GEO.XML</w:t>
+      </w:r>
+      <w:r>
+        <w:t xml:space="preserve"> or </w:t>
+      </w:r>
+      <w:r>
+        <w:rPr>
+          <w:i/>
+          <w:iCs/>
+        </w:rPr>
+        <w:t>ieee13cdspm</w:t>
+      </w:r>
+      <w:r>
+        <w:rPr>
+          <w:i/>
+          <w:iCs/>
+        </w:rPr>
+        <w:t>_SSH.XML</w:t>
+      </w:r>
+      <w:r>
+        <w:t>, indicating the profile contained within.</w:t>
+      </w:r>
+      <w:r>
+        <w:t xml:space="preserve"> These could be combined with the</w:t>
+      </w:r>
+      <w:r>
+        <w:t xml:space="preserve"> </w:t>
+      </w:r>
+      <w:r>
+        <w:rPr>
+          <w:i/>
+          <w:iCs/>
+        </w:rPr>
+        <w:t>CombineModelXMLFiles.py</w:t>
+      </w:r>
+      <w:r>
+        <w:t xml:space="preserve"> script provided at </w:t>
+      </w:r>
+      <w:r>
+        <w:fldChar w:fldCharType="begin"/>
+      </w:r>
+      <w:r>
+        <w:instrText xml:space="preserve"> ADDIN EN.CITE &lt;EndNote&gt;&lt;Cite&gt;&lt;Author&gt;Pacific Northwest National Laboratory&lt;/Author&gt;&lt;Year&gt;2020&lt;/Year&gt;&lt;RecNum&gt;616&lt;/RecNum&gt;&lt;DisplayText&gt;[5]&lt;/DisplayText&gt;&lt;record&gt;&lt;rec-number&gt;616&lt;/rec-number&gt;&lt;foreign-keys&gt;&lt;key app="EN" db-id="dxt9wraza9p25zevrw5v5e0rsvafazdvzfe0" timestamp="1589150340"&gt;616&lt;/key&gt;&lt;/foreign-keys&gt;&lt;ref-type name="Web Page"&gt;12&lt;/ref-type&gt;&lt;contributors&gt;&lt;authors&gt;&lt;author&gt;Pacific Northwest National Laboratory,&lt;/author&gt;&lt;/authors&gt;&lt;/contributors&gt;&lt;titles&gt;&lt;title&gt;CIMHub&lt;/title&gt;&lt;/titles&gt;&lt;volume&gt;2020&lt;/volume&gt;&lt;dates&gt;&lt;year&gt;2020&lt;/year&gt;&lt;/dates&gt;&lt;urls&gt;&lt;related-urls&gt;&lt;url&gt;https://github.com/GRIDAPPSD/CIMHub/tree/develop&lt;/url&gt;&lt;/related-urls&gt;&lt;/urls&gt;&lt;/record&gt;&lt;/Cite&gt;&lt;/EndNote&gt;</w:instrText>
+      </w:r>
+      <w:r>
+        <w:fldChar w:fldCharType="separate"/>
+      </w:r>
+      <w:r>
+        <w:rPr>
+          <w:noProof/>
+        </w:rPr>
+        <w:t>[5]</w:t>
+      </w:r>
+      <w:r>
+        <w:fldChar w:fldCharType="end"/>
+      </w:r>
+      <w:r>
+        <w:t xml:space="preserve">, to create a file with the same content as </w:t>
+      </w:r>
+      <w:r>
+        <w:rPr>
+          <w:i/>
+          <w:iCs/>
+        </w:rPr>
+        <w:t>ieee13cdpsm.xml</w:t>
+      </w:r>
+      <w:r>
+        <w:t>. This combination step is needed when two or more tools must collaborate to produce the complete set of six files.</w:t>
+      </w:r>
+    </w:p>
+    <w:p>
+      <w:r>
+        <w:t xml:space="preserve">Lines </w:t>
+      </w:r>
+      <w:r>
+        <w:t>6</w:t>
+      </w:r>
+      <w:r>
+        <w:t xml:space="preserve"> and 1</w:t>
+      </w:r>
+      <w:r>
+        <w:t>3</w:t>
+      </w:r>
+      <w:r>
+        <w:t xml:space="preserve"> write all the mRID, aka UUID, values to the default file names. </w:t>
+      </w:r>
+      <w:r>
+        <w:t xml:space="preserve">If there have been changes to the OpenDSS model, copy those UUID files to the file names used in Lines 3 and </w:t>
       </w:r>
       <w:r>
         <w:t>10</w:t>
       </w:r>
       <w:r>
-        <w:t xml:space="preserve"> would be commented out because there are no previous </w:t>
-      </w:r>
-      <w:proofErr w:type="spellStart"/>
-      <w:r>
-        <w:t>mRID</w:t>
-      </w:r>
-      <w:proofErr w:type="spellEnd"/>
-      <w:r>
-        <w:t xml:space="preserve"> values available. In that case, random </w:t>
-      </w:r>
-      <w:proofErr w:type="spellStart"/>
-      <w:r>
-        <w:t>mRID</w:t>
-      </w:r>
-      <w:proofErr w:type="spellEnd"/>
-      <w:r>
-        <w:t xml:space="preserve"> values will be generated in Lines 4</w:t>
-      </w:r>
-      <w:r>
-        <w:t>-5</w:t>
-      </w:r>
-      <w:r>
-        <w:t xml:space="preserve"> and 1</w:t>
-      </w:r>
-      <w:r>
-        <w:t>1-12</w:t>
-      </w:r>
-      <w:r>
-        <w:t>.)</w:t>
-      </w:r>
-      <w:r>
-        <w:t xml:space="preserve"> </w:t>
-      </w:r>
-      <w:r>
-        <w:t xml:space="preserve">The </w:t>
-      </w:r>
-      <w:proofErr w:type="spellStart"/>
-      <w:r>
-        <w:t>mRID</w:t>
-      </w:r>
-      <w:proofErr w:type="spellEnd"/>
-      <w:r>
-        <w:t xml:space="preserve"> is implemented as a Universally Unique Identifier (UUID) version 4, according to IETF RFC 4122. Every named object in OpenDSS can have a </w:t>
-      </w:r>
-      <w:proofErr w:type="spellStart"/>
-      <w:r>
-        <w:t>mRID</w:t>
-      </w:r>
-      <w:proofErr w:type="spellEnd"/>
-      <w:r>
-        <w:t xml:space="preserve"> assigned or generated randomly when needed.</w:t>
-      </w:r>
-      <w:r>
-        <w:t xml:space="preserve"> During CIM export, there are other </w:t>
-      </w:r>
-      <w:r>
-        <w:t xml:space="preserve">CIM </w:t>
-      </w:r>
-      <w:r>
-        <w:t xml:space="preserve">identified objects that must have </w:t>
-      </w:r>
-      <w:proofErr w:type="spellStart"/>
-      <w:r>
-        <w:t>mRIDs</w:t>
-      </w:r>
-      <w:proofErr w:type="spellEnd"/>
-      <w:r>
-        <w:t xml:space="preserve">, even if they are not identified with names in OpenDSS. The CIM Terminal is one example, and the individual Wires Phase objects provide other examples. The </w:t>
-      </w:r>
-      <w:proofErr w:type="spellStart"/>
-      <w:r>
-        <w:rPr>
-          <w:i/>
-          <w:iCs/>
-        </w:rPr>
-        <w:t>uuid</w:t>
-      </w:r>
-      <w:r>
-        <w:rPr>
-          <w:i/>
-          <w:iCs/>
-        </w:rPr>
-        <w:t>s</w:t>
-      </w:r>
-      <w:proofErr w:type="spellEnd"/>
-      <w:r>
-        <w:t xml:space="preserve"> command calls in Lines 3 and </w:t>
-      </w:r>
-      <w:r>
-        <w:t>10</w:t>
-      </w:r>
-      <w:r>
-        <w:t xml:space="preserve"> take care of these extra </w:t>
-      </w:r>
-      <w:proofErr w:type="spellStart"/>
-      <w:r>
-        <w:t>mRIDs</w:t>
-      </w:r>
-      <w:proofErr w:type="spellEnd"/>
+        <w:t>. That way, mRID values will be properly maintained.</w:t>
+      </w:r>
+      <w:r>
+        <w:t xml:space="preserve"> This step produces one output file, named like </w:t>
+      </w:r>
+      <w:r>
+        <w:rPr>
+          <w:i/>
+          <w:iCs/>
+        </w:rPr>
+        <w:t>IEEE13Nodeckt_EXP_UUIDS.CSV</w:t>
+      </w:r>
       <w:r>
         <w:t>.</w:t>
       </w:r>
     </w:p>
     <w:p>
       <w:r>
-        <w:t>Lines 4</w:t>
-      </w:r>
-      <w:r>
-        <w:t>-5</w:t>
-      </w:r>
-      <w:r>
-        <w:t xml:space="preserve"> and 1</w:t>
-      </w:r>
-      <w:r>
-        <w:t>1-12</w:t>
-      </w:r>
-      <w:r>
-        <w:t xml:space="preserve"> create the CIM XML files. The CIM feeder name will be the same as the OpenDSS circuit name. In addition, the CIM models must have substation, geographic region and </w:t>
-      </w:r>
-      <w:proofErr w:type="spellStart"/>
-      <w:r>
-        <w:t>subgeographic</w:t>
-      </w:r>
-      <w:proofErr w:type="spellEnd"/>
-      <w:r>
-        <w:t xml:space="preserve"> region objects, which are optional named attributes on lines 4</w:t>
-      </w:r>
-      <w:r>
-        <w:t>-5</w:t>
-      </w:r>
-      <w:r>
-        <w:t xml:space="preserve"> and 1</w:t>
-      </w:r>
-      <w:r>
-        <w:t>1-12</w:t>
-      </w:r>
-      <w:r>
-        <w:t xml:space="preserve">. If you run these export commands repeatedly on an OpenDSS file that didn’t change, </w:t>
-      </w:r>
-      <w:r>
-        <w:t xml:space="preserve">the CIM XML files should not change either, because of the </w:t>
-      </w:r>
-      <w:proofErr w:type="spellStart"/>
-      <w:r>
-        <w:rPr>
-          <w:i/>
-          <w:iCs/>
-        </w:rPr>
-        <w:t>uuids</w:t>
-      </w:r>
-      <w:proofErr w:type="spellEnd"/>
-      <w:r>
-        <w:t xml:space="preserve"> commands invoked on Lines 3 and </w:t>
-      </w:r>
-      <w:r>
-        <w:t>10</w:t>
-      </w:r>
-      <w:r>
-        <w:t>.</w:t>
-      </w:r>
-    </w:p>
-    <w:p>
-      <w:r>
-        <w:t xml:space="preserve">Lines 4 and 11 create single files that contain all six CDPSM profiles </w:t>
-      </w:r>
-      <w:r>
-        <w:t>within</w:t>
-      </w:r>
-      <w:r>
-        <w:t xml:space="preserve"> a single file for each circuit,</w:t>
-      </w:r>
-      <w:r>
-        <w:t xml:space="preserve"> </w:t>
-      </w:r>
-      <w:r>
-        <w:rPr>
-          <w:i/>
-          <w:iCs/>
-        </w:rPr>
-        <w:t>ieee13cdspm.xml</w:t>
-      </w:r>
-      <w:r>
-        <w:t xml:space="preserve"> and </w:t>
-      </w:r>
-      <w:r>
-        <w:rPr>
-          <w:i/>
-          <w:iCs/>
-        </w:rPr>
-        <w:t>ieee13assets.xml</w:t>
-      </w:r>
-      <w:r>
-        <w:t>, respectively.</w:t>
-      </w:r>
-      <w:r>
-        <w:t xml:space="preserve"> </w:t>
-      </w:r>
-      <w:r>
-        <w:t>This combined file is complete for power flow modeling, but some tools don’t export all six of the CDPSM profiles. An example might be a GIS.</w:t>
-      </w:r>
-    </w:p>
-    <w:p>
-      <w:r>
-        <w:t>Lines 5 and 12</w:t>
-      </w:r>
-      <w:r>
-        <w:t xml:space="preserve"> export the same information into six separate files for each circuit, using </w:t>
-      </w:r>
-      <w:r>
-        <w:rPr>
-          <w:i/>
-          <w:iCs/>
-        </w:rPr>
-        <w:t>ieee13cdpsm</w:t>
-      </w:r>
-      <w:r>
-        <w:t xml:space="preserve"> and </w:t>
-      </w:r>
-      <w:r>
-        <w:rPr>
-          <w:i/>
-          <w:iCs/>
-        </w:rPr>
-        <w:t>ieee13assets</w:t>
-      </w:r>
-      <w:r>
-        <w:t xml:space="preserve"> respectively as the root file names. The rest of the file name</w:t>
-      </w:r>
-      <w:r>
-        <w:t>s</w:t>
-      </w:r>
-      <w:r>
-        <w:t xml:space="preserve"> will be</w:t>
-      </w:r>
-      <w:r>
-        <w:t xml:space="preserve"> like</w:t>
-      </w:r>
-      <w:r>
-        <w:t xml:space="preserve"> </w:t>
-      </w:r>
-      <w:r>
-        <w:rPr>
-          <w:i/>
-          <w:iCs/>
-        </w:rPr>
-        <w:t>ieee13cdspm</w:t>
-      </w:r>
-      <w:r>
-        <w:rPr>
-          <w:i/>
-          <w:iCs/>
-        </w:rPr>
-        <w:t>_FUN.XML</w:t>
-      </w:r>
-      <w:r>
-        <w:t xml:space="preserve">, </w:t>
-      </w:r>
-      <w:r>
-        <w:rPr>
-          <w:i/>
-          <w:iCs/>
-        </w:rPr>
-        <w:t>ieee13cdspm</w:t>
-      </w:r>
-      <w:r>
-        <w:rPr>
-          <w:i/>
-          <w:iCs/>
-        </w:rPr>
-        <w:t>_EP.XML</w:t>
-      </w:r>
-      <w:r>
-        <w:t xml:space="preserve">, </w:t>
-      </w:r>
-      <w:r>
-        <w:rPr>
-          <w:i/>
-          <w:iCs/>
-        </w:rPr>
-        <w:t>ieee13cdspm</w:t>
-      </w:r>
-      <w:r>
-        <w:rPr>
-          <w:i/>
-          <w:iCs/>
-        </w:rPr>
-        <w:t>_TOPO.XML</w:t>
-      </w:r>
-      <w:r>
-        <w:t>,</w:t>
-      </w:r>
-      <w:r>
-        <w:t xml:space="preserve">  </w:t>
-      </w:r>
-      <w:r>
-        <w:rPr>
-          <w:i/>
-          <w:iCs/>
-        </w:rPr>
-        <w:t>ieee13cdspm</w:t>
-      </w:r>
-      <w:r>
-        <w:rPr>
-          <w:i/>
-          <w:iCs/>
-        </w:rPr>
-        <w:t>_CAT.XML</w:t>
-      </w:r>
-      <w:r>
-        <w:rPr>
-          <w:i/>
-          <w:iCs/>
-        </w:rPr>
-        <w:t>,</w:t>
-      </w:r>
-      <w:r>
-        <w:rPr>
-          <w:i/>
-          <w:iCs/>
-        </w:rPr>
-        <w:t xml:space="preserve"> </w:t>
-      </w:r>
-      <w:r>
-        <w:rPr>
-          <w:i/>
-          <w:iCs/>
-        </w:rPr>
-        <w:t>ieee13cdspm</w:t>
-      </w:r>
-      <w:r>
-        <w:rPr>
-          <w:i/>
-          <w:iCs/>
-        </w:rPr>
-        <w:t>_GEO.XML</w:t>
-      </w:r>
-      <w:r>
-        <w:t xml:space="preserve"> or </w:t>
-      </w:r>
-      <w:r>
-        <w:rPr>
-          <w:i/>
-          <w:iCs/>
-        </w:rPr>
-        <w:t>ieee13cdspm</w:t>
-      </w:r>
-      <w:r>
-        <w:rPr>
-          <w:i/>
-          <w:iCs/>
-        </w:rPr>
-        <w:t>_SSH.XML</w:t>
-      </w:r>
-      <w:r>
-        <w:t>, indicating the profile contained within.</w:t>
-      </w:r>
-      <w:r>
-        <w:t xml:space="preserve"> These could be combined with the</w:t>
-      </w:r>
-      <w:r>
-        <w:t xml:space="preserve"> </w:t>
-      </w:r>
-      <w:r>
-        <w:rPr>
-          <w:i/>
-          <w:iCs/>
-        </w:rPr>
-        <w:t>CombineModelXMLFiles.py</w:t>
-      </w:r>
-      <w:r>
-        <w:t xml:space="preserve"> script </w:t>
-      </w:r>
-      <w:r>
-        <w:t xml:space="preserve">provided at </w:t>
-      </w:r>
-      <w:r>
-        <w:fldChar w:fldCharType="begin"/>
-      </w:r>
-      <w:r>
-        <w:instrText xml:space="preserve"> ADDIN EN.CITE &lt;EndNote&gt;&lt;Cite&gt;&lt;Author&gt;Pacific Northwest National Laboratory&lt;/Author&gt;&lt;Year&gt;2020&lt;/Year&gt;&lt;RecNum&gt;616&lt;/RecNum&gt;&lt;DisplayText&gt;[5]&lt;/DisplayText&gt;&lt;record&gt;&lt;rec-number&gt;616&lt;/rec-number&gt;&lt;foreign-keys&gt;&lt;key app="EN" db-id="dxt9wraza9p25zevrw5v5e0rsvafazdvzfe0" timestamp="1589150340"&gt;616&lt;/key&gt;&lt;/foreign-keys&gt;&lt;ref-type name="Web Page"&gt;12&lt;/ref-type&gt;&lt;contributors&gt;&lt;authors&gt;&lt;author&gt;Pacific Northwest National Laboratory,&lt;/author&gt;&lt;/authors&gt;&lt;/contributors&gt;&lt;titles&gt;&lt;title&gt;CIMHub&lt;/title&gt;&lt;/titles&gt;&lt;volume&gt;2020&lt;/volume&gt;&lt;dates&gt;&lt;year&gt;2020&lt;/year&gt;&lt;/dates&gt;&lt;urls&gt;&lt;related-urls&gt;&lt;url&gt;https://github.com/GRIDAPPSD/CIMHub/tree/develop&lt;/url&gt;&lt;/related-urls&gt;&lt;/urls&gt;&lt;/record&gt;&lt;/Cite&gt;&lt;/EndNote&gt;</w:instrText>
-      </w:r>
-      <w:r>
-        <w:fldChar w:fldCharType="separate"/>
-      </w:r>
-      <w:r>
-        <w:rPr>
-          <w:noProof/>
-        </w:rPr>
-        <w:t>[5]</w:t>
-      </w:r>
-      <w:r>
-        <w:fldChar w:fldCharType="end"/>
-      </w:r>
-      <w:r>
-        <w:t xml:space="preserve">, to create a file with the same content as </w:t>
-      </w:r>
-      <w:r>
-        <w:rPr>
-          <w:i/>
-          <w:iCs/>
-        </w:rPr>
-        <w:t>ieee13cdpsm.xml</w:t>
-      </w:r>
-      <w:r>
-        <w:t>. This combination step is needed when two or more tools must collaborate to produce the complete set of six files.</w:t>
-      </w:r>
-    </w:p>
-    <w:p>
-      <w:r>
-        <w:t xml:space="preserve">Lines </w:t>
-      </w:r>
-      <w:r>
-        <w:t>6</w:t>
-      </w:r>
-      <w:r>
-        <w:t xml:space="preserve"> and 1</w:t>
-      </w:r>
-      <w:r>
-        <w:t>3</w:t>
-      </w:r>
-      <w:r>
-        <w:t xml:space="preserve"> write all the </w:t>
-      </w:r>
-      <w:proofErr w:type="spellStart"/>
-      <w:r>
-        <w:t>mRID</w:t>
-      </w:r>
-      <w:proofErr w:type="spellEnd"/>
-      <w:r>
-        <w:t xml:space="preserve">, aka UUID, values to the default file names. </w:t>
-      </w:r>
-      <w:r>
-        <w:t xml:space="preserve">If there have been changes to the OpenDSS model, copy those UUID files to the file names used in Lines 3 and </w:t>
-      </w:r>
-      <w:r>
-        <w:t>10</w:t>
-      </w:r>
-      <w:r>
-        <w:t xml:space="preserve">. That way, </w:t>
-      </w:r>
-      <w:proofErr w:type="spellStart"/>
-      <w:r>
-        <w:t>mRID</w:t>
-      </w:r>
-      <w:proofErr w:type="spellEnd"/>
-      <w:r>
-        <w:t xml:space="preserve"> values will be properly maintained.</w:t>
-      </w:r>
-      <w:r>
-        <w:t xml:space="preserve"> This step produces one output file, named like </w:t>
-      </w:r>
-      <w:r>
-        <w:rPr>
-          <w:i/>
-          <w:iCs/>
-        </w:rPr>
-        <w:t>IEEE13Nodeckt_EXP_UUIDS.CSV</w:t>
-      </w:r>
-      <w:r>
-        <w:t>.</w:t>
-      </w:r>
-    </w:p>
-    <w:p>
-      <w:r>
-        <w:t xml:space="preserve">The </w:t>
-      </w:r>
-      <w:proofErr w:type="spellStart"/>
-      <w:r>
-        <w:t>mRID</w:t>
-      </w:r>
-      <w:proofErr w:type="spellEnd"/>
-      <w:r>
-        <w:t xml:space="preserve"> lists are created and freed for each new CIM export, if you follow either of these patterns</w:t>
+        <w:t>The mRID lists are created and freed for each new CIM export, if you follow either of these patterns</w:t>
       </w:r>
       <w:r>
         <w:t xml:space="preserve">, </w:t>
@@ -1954,17 +1551,8 @@
           <w:i/>
           <w:iCs/>
         </w:rPr>
-        <w:t xml:space="preserve">export </w:t>
-      </w:r>
-      <w:proofErr w:type="spellStart"/>
-      <w:r>
-        <w:rPr>
-          <w:i/>
-          <w:iCs/>
-        </w:rPr>
-        <w:t>uuids</w:t>
-      </w:r>
-      <w:proofErr w:type="spellEnd"/>
+        <w:t>export uuids</w:t>
+      </w:r>
     </w:p>
     <w:p>
       <w:pPr>
@@ -1981,7 +1569,6 @@
       <w:r>
         <w:t xml:space="preserve">Subsequently: </w:t>
       </w:r>
-      <w:proofErr w:type="spellStart"/>
       <w:r>
         <w:rPr>
           <w:i/>
@@ -1989,7 +1576,6 @@
         </w:rPr>
         <w:t>uuids</w:t>
       </w:r>
-      <w:proofErr w:type="spellEnd"/>
       <w:r>
         <w:t xml:space="preserve"> followed by </w:t>
       </w:r>
@@ -2008,17 +1594,8 @@
           <w:i/>
           <w:iCs/>
         </w:rPr>
-        <w:t xml:space="preserve">export </w:t>
-      </w:r>
-      <w:proofErr w:type="spellStart"/>
-      <w:r>
-        <w:rPr>
-          <w:i/>
-          <w:iCs/>
-        </w:rPr>
-        <w:t>uuids</w:t>
-      </w:r>
-      <w:proofErr w:type="spellEnd"/>
+        <w:t>export uuids</w:t>
+      </w:r>
     </w:p>
     <w:p>
       <w:pPr>
@@ -2026,6 +1603,49 @@
       </w:pPr>
       <w:r>
         <w:lastRenderedPageBreak/>
+        <w:t>Modeling Notes</w:t>
+      </w:r>
+    </w:p>
+    <w:p>
+      <w:r>
+        <w:t>When constructing OpenDSS models for CIM export:</w:t>
+      </w:r>
+    </w:p>
+    <w:p>
+      <w:pPr>
+        <w:pStyle w:val="ListParagraph"/>
+        <w:numPr>
+          <w:ilvl w:val="0"/>
+          <w:numId w:val="8"/>
+        </w:numPr>
+      </w:pPr>
+      <w:r>
+        <w:t xml:space="preserve">Use realistic values for the kVA ratings of line voltage regulating transformers, with </w:t>
+      </w:r>
+      <w:r>
+        <w:rPr>
+          <w:i/>
+          <w:iCs/>
+        </w:rPr>
+        <w:t>X</w:t>
+      </w:r>
+      <w:r>
+        <w:rPr>
+          <w:i/>
+          <w:iCs/>
+          <w:vertAlign w:val="subscript"/>
+        </w:rPr>
+        <w:t>LT</w:t>
+      </w:r>
+      <w:r>
+        <w:t>=0.01 or lower. If using 10 times the actual kVA rating, as suggested in some other documentation, the operational current limits in CIM will be unrealistically high.</w:t>
+      </w:r>
+    </w:p>
+    <w:p>
+      <w:pPr>
+        <w:pStyle w:val="Heading2"/>
+      </w:pPr>
+      <w:r>
         <w:t>References</w:t>
       </w:r>
     </w:p>
@@ -2194,7 +1814,7 @@
 </file>
 
 <file path=word/endnotes.xml><?xml version="1.0" encoding="utf-8"?>
-<w:endnotes xmlns:wpc="http://schemas.microsoft.com/office/word/2010/wordprocessingCanvas" xmlns:cx="http://schemas.microsoft.com/office/drawing/2014/chartex" xmlns:cx1="http://schemas.microsoft.com/office/drawing/2015/9/8/chartex" xmlns:cx2="http://schemas.microsoft.com/office/drawing/2015/10/21/chartex" xmlns:cx3="http://schemas.microsoft.com/office/drawing/2016/5/9/chartex" xmlns:cx4="http://schemas.microsoft.com/office/drawing/2016/5/10/chartex" xmlns:cx5="http://schemas.microsoft.com/office/drawing/2016/5/11/chartex" xmlns:cx6="http://schemas.microsoft.com/office/drawing/2016/5/12/chartex" xmlns:cx7="http://schemas.microsoft.com/office/drawing/2016/5/13/chartex" xmlns:cx8="http://schemas.microsoft.com/office/drawing/2016/5/14/chartex" xmlns:mc="http://schemas.openxmlformats.org/markup-compatibility/2006" xmlns:aink="http://schemas.microsoft.com/office/drawing/2016/ink" xmlns:am3d="http://schemas.microsoft.com/office/drawing/2017/model3d" xmlns:o="urn:schemas-microsoft-com:office:office" xmlns:r="http://schemas.openxmlformats.org/officeDocument/2006/relationships" xmlns:m="http://schemas.openxmlformats.org/officeDocument/2006/math" xmlns:v="urn:schemas-microsoft-com:vml" xmlns:wp14="http://schemas.microsoft.com/office/word/2010/wordprocessingDrawing" xmlns:wp="http://schemas.openxmlformats.org/drawingml/2006/wordprocessingDrawing" xmlns:w10="urn:schemas-microsoft-com:office:word" xmlns:w="http://schemas.openxmlformats.org/wordprocessingml/2006/main" xmlns:w14="http://schemas.microsoft.com/office/word/2010/wordml" xmlns:w15="http://schemas.microsoft.com/office/word/2012/wordml" xmlns:w16cex="http://schemas.microsoft.com/office/word/2018/wordml/cex" xmlns:w16cid="http://schemas.microsoft.com/office/word/2016/wordml/cid" xmlns:w16="http://schemas.microsoft.com/office/word/2018/wordml" xmlns:w16se="http://schemas.microsoft.com/office/word/2015/wordml/symex" xmlns:wpg="http://schemas.microsoft.com/office/word/2010/wordprocessingGroup" xmlns:wpi="http://schemas.microsoft.com/office/word/2010/wordprocessingInk" xmlns:wne="http://schemas.microsoft.com/office/word/2006/wordml" xmlns:wps="http://schemas.microsoft.com/office/word/2010/wordprocessingShape" mc:Ignorable="w14 w15 w16se w16cid w16 w16cex wp14">
+<w:endnotes xmlns:wpc="http://schemas.microsoft.com/office/word/2010/wordprocessingCanvas" xmlns:cx="http://schemas.microsoft.com/office/drawing/2014/chartex" xmlns:cx1="http://schemas.microsoft.com/office/drawing/2015/9/8/chartex" xmlns:cx2="http://schemas.microsoft.com/office/drawing/2015/10/21/chartex" xmlns:cx3="http://schemas.microsoft.com/office/drawing/2016/5/9/chartex" xmlns:cx4="http://schemas.microsoft.com/office/drawing/2016/5/10/chartex" xmlns:cx5="http://schemas.microsoft.com/office/drawing/2016/5/11/chartex" xmlns:cx6="http://schemas.microsoft.com/office/drawing/2016/5/12/chartex" xmlns:cx7="http://schemas.microsoft.com/office/drawing/2016/5/13/chartex" xmlns:cx8="http://schemas.microsoft.com/office/drawing/2016/5/14/chartex" xmlns:mc="http://schemas.openxmlformats.org/markup-compatibility/2006" xmlns:aink="http://schemas.microsoft.com/office/drawing/2016/ink" xmlns:am3d="http://schemas.microsoft.com/office/drawing/2017/model3d" xmlns:o="urn:schemas-microsoft-com:office:office" xmlns:r="http://schemas.openxmlformats.org/officeDocument/2006/relationships" xmlns:m="http://schemas.openxmlformats.org/officeDocument/2006/math" xmlns:v="urn:schemas-microsoft-com:vml" xmlns:wp14="http://schemas.microsoft.com/office/word/2010/wordprocessingDrawing" xmlns:wp="http://schemas.openxmlformats.org/drawingml/2006/wordprocessingDrawing" xmlns:w10="urn:schemas-microsoft-com:office:word" xmlns:w="http://schemas.openxmlformats.org/wordprocessingml/2006/main" xmlns:w14="http://schemas.microsoft.com/office/word/2010/wordml" xmlns:w15="http://schemas.microsoft.com/office/word/2012/wordml" xmlns:w16cex="http://schemas.microsoft.com/office/word/2018/wordml/cex" xmlns:w16cid="http://schemas.microsoft.com/office/word/2016/wordml/cid" xmlns:w16="http://schemas.microsoft.com/office/word/2018/wordml" xmlns:w16sdtdh="http://schemas.microsoft.com/office/word/2020/wordml/sdtdatahash" xmlns:w16se="http://schemas.microsoft.com/office/word/2015/wordml/symex" xmlns:wpg="http://schemas.microsoft.com/office/word/2010/wordprocessingGroup" xmlns:wpi="http://schemas.microsoft.com/office/word/2010/wordprocessingInk" xmlns:wne="http://schemas.microsoft.com/office/word/2006/wordml" xmlns:wps="http://schemas.microsoft.com/office/word/2010/wordprocessingShape" mc:Ignorable="w14 w15 w16se w16cid w16 w16cex w16sdtdh wp14">
   <w:endnote w:type="separator" w:id="-1">
     <w:p>
       <w:pPr>
@@ -2219,7 +1839,7 @@
 </file>
 
 <file path=word/footer1.xml><?xml version="1.0" encoding="utf-8"?>
-<w:ftr xmlns:wpc="http://schemas.microsoft.com/office/word/2010/wordprocessingCanvas" xmlns:cx="http://schemas.microsoft.com/office/drawing/2014/chartex" xmlns:cx1="http://schemas.microsoft.com/office/drawing/2015/9/8/chartex" xmlns:cx2="http://schemas.microsoft.com/office/drawing/2015/10/21/chartex" xmlns:cx3="http://schemas.microsoft.com/office/drawing/2016/5/9/chartex" xmlns:cx4="http://schemas.microsoft.com/office/drawing/2016/5/10/chartex" xmlns:cx5="http://schemas.microsoft.com/office/drawing/2016/5/11/chartex" xmlns:cx6="http://schemas.microsoft.com/office/drawing/2016/5/12/chartex" xmlns:cx7="http://schemas.microsoft.com/office/drawing/2016/5/13/chartex" xmlns:cx8="http://schemas.microsoft.com/office/drawing/2016/5/14/chartex" xmlns:mc="http://schemas.openxmlformats.org/markup-compatibility/2006" xmlns:aink="http://schemas.microsoft.com/office/drawing/2016/ink" xmlns:am3d="http://schemas.microsoft.com/office/drawing/2017/model3d" xmlns:o="urn:schemas-microsoft-com:office:office" xmlns:r="http://schemas.openxmlformats.org/officeDocument/2006/relationships" xmlns:m="http://schemas.openxmlformats.org/officeDocument/2006/math" xmlns:v="urn:schemas-microsoft-com:vml" xmlns:wp14="http://schemas.microsoft.com/office/word/2010/wordprocessingDrawing" xmlns:wp="http://schemas.openxmlformats.org/drawingml/2006/wordprocessingDrawing" xmlns:w10="urn:schemas-microsoft-com:office:word" xmlns:w="http://schemas.openxmlformats.org/wordprocessingml/2006/main" xmlns:w14="http://schemas.microsoft.com/office/word/2010/wordml" xmlns:w15="http://schemas.microsoft.com/office/word/2012/wordml" xmlns:w16cex="http://schemas.microsoft.com/office/word/2018/wordml/cex" xmlns:w16cid="http://schemas.microsoft.com/office/word/2016/wordml/cid" xmlns:w16="http://schemas.microsoft.com/office/word/2018/wordml" xmlns:w16se="http://schemas.microsoft.com/office/word/2015/wordml/symex" xmlns:wpg="http://schemas.microsoft.com/office/word/2010/wordprocessingGroup" xmlns:wpi="http://schemas.microsoft.com/office/word/2010/wordprocessingInk" xmlns:wne="http://schemas.microsoft.com/office/word/2006/wordml" xmlns:wps="http://schemas.microsoft.com/office/word/2010/wordprocessingShape" mc:Ignorable="w14 w15 w16se w16cid w16 w16cex wp14">
+<w:ftr xmlns:wpc="http://schemas.microsoft.com/office/word/2010/wordprocessingCanvas" xmlns:cx="http://schemas.microsoft.com/office/drawing/2014/chartex" xmlns:cx1="http://schemas.microsoft.com/office/drawing/2015/9/8/chartex" xmlns:cx2="http://schemas.microsoft.com/office/drawing/2015/10/21/chartex" xmlns:cx3="http://schemas.microsoft.com/office/drawing/2016/5/9/chartex" xmlns:cx4="http://schemas.microsoft.com/office/drawing/2016/5/10/chartex" xmlns:cx5="http://schemas.microsoft.com/office/drawing/2016/5/11/chartex" xmlns:cx6="http://schemas.microsoft.com/office/drawing/2016/5/12/chartex" xmlns:cx7="http://schemas.microsoft.com/office/drawing/2016/5/13/chartex" xmlns:cx8="http://schemas.microsoft.com/office/drawing/2016/5/14/chartex" xmlns:mc="http://schemas.openxmlformats.org/markup-compatibility/2006" xmlns:aink="http://schemas.microsoft.com/office/drawing/2016/ink" xmlns:am3d="http://schemas.microsoft.com/office/drawing/2017/model3d" xmlns:o="urn:schemas-microsoft-com:office:office" xmlns:r="http://schemas.openxmlformats.org/officeDocument/2006/relationships" xmlns:m="http://schemas.openxmlformats.org/officeDocument/2006/math" xmlns:v="urn:schemas-microsoft-com:vml" xmlns:wp14="http://schemas.microsoft.com/office/word/2010/wordprocessingDrawing" xmlns:wp="http://schemas.openxmlformats.org/drawingml/2006/wordprocessingDrawing" xmlns:w10="urn:schemas-microsoft-com:office:word" xmlns:w="http://schemas.openxmlformats.org/wordprocessingml/2006/main" xmlns:w14="http://schemas.microsoft.com/office/word/2010/wordml" xmlns:w15="http://schemas.microsoft.com/office/word/2012/wordml" xmlns:w16cex="http://schemas.microsoft.com/office/word/2018/wordml/cex" xmlns:w16cid="http://schemas.microsoft.com/office/word/2016/wordml/cid" xmlns:w16="http://schemas.microsoft.com/office/word/2018/wordml" xmlns:w16sdtdh="http://schemas.microsoft.com/office/word/2020/wordml/sdtdatahash" xmlns:w16se="http://schemas.microsoft.com/office/word/2015/wordml/symex" xmlns:wpg="http://schemas.microsoft.com/office/word/2010/wordprocessingGroup" xmlns:wpi="http://schemas.microsoft.com/office/word/2010/wordprocessingInk" xmlns:wne="http://schemas.microsoft.com/office/word/2006/wordml" xmlns:wps="http://schemas.microsoft.com/office/word/2010/wordprocessingShape" mc:Ignorable="w14 w15 w16se w16cid w16 w16cex w16sdtdh wp14">
   <w:p>
     <w:pPr>
       <w:pStyle w:val="Footer"/>
@@ -2304,7 +1924,7 @@
         <w:i/>
         <w:noProof/>
       </w:rPr>
-      <w:t>10/13/2021</w:t>
+      <w:t>4/4/2022</w:t>
     </w:r>
     <w:r>
       <w:rPr>
@@ -2318,7 +1938,7 @@
 </file>
 
 <file path=word/footnotes.xml><?xml version="1.0" encoding="utf-8"?>
-<w:footnotes xmlns:wpc="http://schemas.microsoft.com/office/word/2010/wordprocessingCanvas" xmlns:cx="http://schemas.microsoft.com/office/drawing/2014/chartex" xmlns:cx1="http://schemas.microsoft.com/office/drawing/2015/9/8/chartex" xmlns:cx2="http://schemas.microsoft.com/office/drawing/2015/10/21/chartex" xmlns:cx3="http://schemas.microsoft.com/office/drawing/2016/5/9/chartex" xmlns:cx4="http://schemas.microsoft.com/office/drawing/2016/5/10/chartex" xmlns:cx5="http://schemas.microsoft.com/office/drawing/2016/5/11/chartex" xmlns:cx6="http://schemas.microsoft.com/office/drawing/2016/5/12/chartex" xmlns:cx7="http://schemas.microsoft.com/office/drawing/2016/5/13/chartex" xmlns:cx8="http://schemas.microsoft.com/office/drawing/2016/5/14/chartex" xmlns:mc="http://schemas.openxmlformats.org/markup-compatibility/2006" xmlns:aink="http://schemas.microsoft.com/office/drawing/2016/ink" xmlns:am3d="http://schemas.microsoft.com/office/drawing/2017/model3d" xmlns:o="urn:schemas-microsoft-com:office:office" xmlns:r="http://schemas.openxmlformats.org/officeDocument/2006/relationships" xmlns:m="http://schemas.openxmlformats.org/officeDocument/2006/math" xmlns:v="urn:schemas-microsoft-com:vml" xmlns:wp14="http://schemas.microsoft.com/office/word/2010/wordprocessingDrawing" xmlns:wp="http://schemas.openxmlformats.org/drawingml/2006/wordprocessingDrawing" xmlns:w10="urn:schemas-microsoft-com:office:word" xmlns:w="http://schemas.openxmlformats.org/wordprocessingml/2006/main" xmlns:w14="http://schemas.microsoft.com/office/word/2010/wordml" xmlns:w15="http://schemas.microsoft.com/office/word/2012/wordml" xmlns:w16cex="http://schemas.microsoft.com/office/word/2018/wordml/cex" xmlns:w16cid="http://schemas.microsoft.com/office/word/2016/wordml/cid" xmlns:w16="http://schemas.microsoft.com/office/word/2018/wordml" xmlns:w16se="http://schemas.microsoft.com/office/word/2015/wordml/symex" xmlns:wpg="http://schemas.microsoft.com/office/word/2010/wordprocessingGroup" xmlns:wpi="http://schemas.microsoft.com/office/word/2010/wordprocessingInk" xmlns:wne="http://schemas.microsoft.com/office/word/2006/wordml" xmlns:wps="http://schemas.microsoft.com/office/word/2010/wordprocessingShape" mc:Ignorable="w14 w15 w16se w16cid w16 w16cex wp14">
+<w:footnotes xmlns:wpc="http://schemas.microsoft.com/office/word/2010/wordprocessingCanvas" xmlns:cx="http://schemas.microsoft.com/office/drawing/2014/chartex" xmlns:cx1="http://schemas.microsoft.com/office/drawing/2015/9/8/chartex" xmlns:cx2="http://schemas.microsoft.com/office/drawing/2015/10/21/chartex" xmlns:cx3="http://schemas.microsoft.com/office/drawing/2016/5/9/chartex" xmlns:cx4="http://schemas.microsoft.com/office/drawing/2016/5/10/chartex" xmlns:cx5="http://schemas.microsoft.com/office/drawing/2016/5/11/chartex" xmlns:cx6="http://schemas.microsoft.com/office/drawing/2016/5/12/chartex" xmlns:cx7="http://schemas.microsoft.com/office/drawing/2016/5/13/chartex" xmlns:cx8="http://schemas.microsoft.com/office/drawing/2016/5/14/chartex" xmlns:mc="http://schemas.openxmlformats.org/markup-compatibility/2006" xmlns:aink="http://schemas.microsoft.com/office/drawing/2016/ink" xmlns:am3d="http://schemas.microsoft.com/office/drawing/2017/model3d" xmlns:o="urn:schemas-microsoft-com:office:office" xmlns:r="http://schemas.openxmlformats.org/officeDocument/2006/relationships" xmlns:m="http://schemas.openxmlformats.org/officeDocument/2006/math" xmlns:v="urn:schemas-microsoft-com:vml" xmlns:wp14="http://schemas.microsoft.com/office/word/2010/wordprocessingDrawing" xmlns:wp="http://schemas.openxmlformats.org/drawingml/2006/wordprocessingDrawing" xmlns:w10="urn:schemas-microsoft-com:office:word" xmlns:w="http://schemas.openxmlformats.org/wordprocessingml/2006/main" xmlns:w14="http://schemas.microsoft.com/office/word/2010/wordml" xmlns:w15="http://schemas.microsoft.com/office/word/2012/wordml" xmlns:w16cex="http://schemas.microsoft.com/office/word/2018/wordml/cex" xmlns:w16cid="http://schemas.microsoft.com/office/word/2016/wordml/cid" xmlns:w16="http://schemas.microsoft.com/office/word/2018/wordml" xmlns:w16sdtdh="http://schemas.microsoft.com/office/word/2020/wordml/sdtdatahash" xmlns:w16se="http://schemas.microsoft.com/office/word/2015/wordml/symex" xmlns:wpg="http://schemas.microsoft.com/office/word/2010/wordprocessingGroup" xmlns:wpi="http://schemas.microsoft.com/office/word/2010/wordprocessingInk" xmlns:wne="http://schemas.microsoft.com/office/word/2006/wordml" xmlns:wps="http://schemas.microsoft.com/office/word/2010/wordprocessingShape" mc:Ignorable="w14 w15 w16se w16cid w16 w16cex w16sdtdh wp14">
   <w:footnote w:type="separator" w:id="-1">
     <w:p>
       <w:pPr>
@@ -2343,7 +1963,7 @@
 </file>
 
 <file path=word/header1.xml><?xml version="1.0" encoding="utf-8"?>
-<w:hdr xmlns:wpc="http://schemas.microsoft.com/office/word/2010/wordprocessingCanvas" xmlns:cx="http://schemas.microsoft.com/office/drawing/2014/chartex" xmlns:cx1="http://schemas.microsoft.com/office/drawing/2015/9/8/chartex" xmlns:cx2="http://schemas.microsoft.com/office/drawing/2015/10/21/chartex" xmlns:cx3="http://schemas.microsoft.com/office/drawing/2016/5/9/chartex" xmlns:cx4="http://schemas.microsoft.com/office/drawing/2016/5/10/chartex" xmlns:cx5="http://schemas.microsoft.com/office/drawing/2016/5/11/chartex" xmlns:cx6="http://schemas.microsoft.com/office/drawing/2016/5/12/chartex" xmlns:cx7="http://schemas.microsoft.com/office/drawing/2016/5/13/chartex" xmlns:cx8="http://schemas.microsoft.com/office/drawing/2016/5/14/chartex" xmlns:mc="http://schemas.openxmlformats.org/markup-compatibility/2006" xmlns:aink="http://schemas.microsoft.com/office/drawing/2016/ink" xmlns:am3d="http://schemas.microsoft.com/office/drawing/2017/model3d" xmlns:o="urn:schemas-microsoft-com:office:office" xmlns:r="http://schemas.openxmlformats.org/officeDocument/2006/relationships" xmlns:m="http://schemas.openxmlformats.org/officeDocument/2006/math" xmlns:v="urn:schemas-microsoft-com:vml" xmlns:wp14="http://schemas.microsoft.com/office/word/2010/wordprocessingDrawing" xmlns:wp="http://schemas.openxmlformats.org/drawingml/2006/wordprocessingDrawing" xmlns:w10="urn:schemas-microsoft-com:office:word" xmlns:w="http://schemas.openxmlformats.org/wordprocessingml/2006/main" xmlns:w14="http://schemas.microsoft.com/office/word/2010/wordml" xmlns:w15="http://schemas.microsoft.com/office/word/2012/wordml" xmlns:w16cex="http://schemas.microsoft.com/office/word/2018/wordml/cex" xmlns:w16cid="http://schemas.microsoft.com/office/word/2016/wordml/cid" xmlns:w16="http://schemas.microsoft.com/office/word/2018/wordml" xmlns:w16se="http://schemas.microsoft.com/office/word/2015/wordml/symex" xmlns:wpg="http://schemas.microsoft.com/office/word/2010/wordprocessingGroup" xmlns:wpi="http://schemas.microsoft.com/office/word/2010/wordprocessingInk" xmlns:wne="http://schemas.microsoft.com/office/word/2006/wordml" xmlns:wps="http://schemas.microsoft.com/office/word/2010/wordprocessingShape" mc:Ignorable="w14 w15 w16se w16cid w16 w16cex wp14">
+<w:hdr xmlns:wpc="http://schemas.microsoft.com/office/word/2010/wordprocessingCanvas" xmlns:cx="http://schemas.microsoft.com/office/drawing/2014/chartex" xmlns:cx1="http://schemas.microsoft.com/office/drawing/2015/9/8/chartex" xmlns:cx2="http://schemas.microsoft.com/office/drawing/2015/10/21/chartex" xmlns:cx3="http://schemas.microsoft.com/office/drawing/2016/5/9/chartex" xmlns:cx4="http://schemas.microsoft.com/office/drawing/2016/5/10/chartex" xmlns:cx5="http://schemas.microsoft.com/office/drawing/2016/5/11/chartex" xmlns:cx6="http://schemas.microsoft.com/office/drawing/2016/5/12/chartex" xmlns:cx7="http://schemas.microsoft.com/office/drawing/2016/5/13/chartex" xmlns:cx8="http://schemas.microsoft.com/office/drawing/2016/5/14/chartex" xmlns:mc="http://schemas.openxmlformats.org/markup-compatibility/2006" xmlns:aink="http://schemas.microsoft.com/office/drawing/2016/ink" xmlns:am3d="http://schemas.microsoft.com/office/drawing/2017/model3d" xmlns:o="urn:schemas-microsoft-com:office:office" xmlns:r="http://schemas.openxmlformats.org/officeDocument/2006/relationships" xmlns:m="http://schemas.openxmlformats.org/officeDocument/2006/math" xmlns:v="urn:schemas-microsoft-com:vml" xmlns:wp14="http://schemas.microsoft.com/office/word/2010/wordprocessingDrawing" xmlns:wp="http://schemas.openxmlformats.org/drawingml/2006/wordprocessingDrawing" xmlns:w10="urn:schemas-microsoft-com:office:word" xmlns:w="http://schemas.openxmlformats.org/wordprocessingml/2006/main" xmlns:w14="http://schemas.microsoft.com/office/word/2010/wordml" xmlns:w15="http://schemas.microsoft.com/office/word/2012/wordml" xmlns:w16cex="http://schemas.microsoft.com/office/word/2018/wordml/cex" xmlns:w16cid="http://schemas.microsoft.com/office/word/2016/wordml/cid" xmlns:w16="http://schemas.microsoft.com/office/word/2018/wordml" xmlns:w16sdtdh="http://schemas.microsoft.com/office/word/2020/wordml/sdtdatahash" xmlns:w16se="http://schemas.microsoft.com/office/word/2015/wordml/symex" xmlns:wpg="http://schemas.microsoft.com/office/word/2010/wordprocessingGroup" xmlns:wpi="http://schemas.microsoft.com/office/word/2010/wordprocessingInk" xmlns:wne="http://schemas.microsoft.com/office/word/2006/wordml" xmlns:wps="http://schemas.microsoft.com/office/word/2010/wordprocessingShape" mc:Ignorable="w14 w15 w16se w16cid w16 w16cex w16sdtdh wp14">
   <w:p>
     <w:pPr>
       <w:pStyle w:val="Header"/>
@@ -2385,7 +2005,7 @@
 </file>
 
 <file path=word/numbering.xml><?xml version="1.0" encoding="utf-8"?>
-<w:numbering xmlns:wpc="http://schemas.microsoft.com/office/word/2010/wordprocessingCanvas" xmlns:cx="http://schemas.microsoft.com/office/drawing/2014/chartex" xmlns:cx1="http://schemas.microsoft.com/office/drawing/2015/9/8/chartex" xmlns:cx2="http://schemas.microsoft.com/office/drawing/2015/10/21/chartex" xmlns:cx3="http://schemas.microsoft.com/office/drawing/2016/5/9/chartex" xmlns:cx4="http://schemas.microsoft.com/office/drawing/2016/5/10/chartex" xmlns:cx5="http://schemas.microsoft.com/office/drawing/2016/5/11/chartex" xmlns:cx6="http://schemas.microsoft.com/office/drawing/2016/5/12/chartex" xmlns:cx7="http://schemas.microsoft.com/office/drawing/2016/5/13/chartex" xmlns:cx8="http://schemas.microsoft.com/office/drawing/2016/5/14/chartex" xmlns:mc="http://schemas.openxmlformats.org/markup-compatibility/2006" xmlns:aink="http://schemas.microsoft.com/office/drawing/2016/ink" xmlns:am3d="http://schemas.microsoft.com/office/drawing/2017/model3d" xmlns:o="urn:schemas-microsoft-com:office:office" xmlns:r="http://schemas.openxmlformats.org/officeDocument/2006/relationships" xmlns:m="http://schemas.openxmlformats.org/officeDocument/2006/math" xmlns:v="urn:schemas-microsoft-com:vml" xmlns:wp14="http://schemas.microsoft.com/office/word/2010/wordprocessingDrawing" xmlns:wp="http://schemas.openxmlformats.org/drawingml/2006/wordprocessingDrawing" xmlns:w10="urn:schemas-microsoft-com:office:word" xmlns:w="http://schemas.openxmlformats.org/wordprocessingml/2006/main" xmlns:w14="http://schemas.microsoft.com/office/word/2010/wordml" xmlns:w15="http://schemas.microsoft.com/office/word/2012/wordml" xmlns:w16cex="http://schemas.microsoft.com/office/word/2018/wordml/cex" xmlns:w16cid="http://schemas.microsoft.com/office/word/2016/wordml/cid" xmlns:w16="http://schemas.microsoft.com/office/word/2018/wordml" xmlns:w16se="http://schemas.microsoft.com/office/word/2015/wordml/symex" xmlns:wpg="http://schemas.microsoft.com/office/word/2010/wordprocessingGroup" xmlns:wpi="http://schemas.microsoft.com/office/word/2010/wordprocessingInk" xmlns:wne="http://schemas.microsoft.com/office/word/2006/wordml" xmlns:wps="http://schemas.microsoft.com/office/word/2010/wordprocessingShape" mc:Ignorable="w14 w15 w16se w16cid w16 w16cex wp14">
+<w:numbering xmlns:wpc="http://schemas.microsoft.com/office/word/2010/wordprocessingCanvas" xmlns:cx="http://schemas.microsoft.com/office/drawing/2014/chartex" xmlns:cx1="http://schemas.microsoft.com/office/drawing/2015/9/8/chartex" xmlns:cx2="http://schemas.microsoft.com/office/drawing/2015/10/21/chartex" xmlns:cx3="http://schemas.microsoft.com/office/drawing/2016/5/9/chartex" xmlns:cx4="http://schemas.microsoft.com/office/drawing/2016/5/10/chartex" xmlns:cx5="http://schemas.microsoft.com/office/drawing/2016/5/11/chartex" xmlns:cx6="http://schemas.microsoft.com/office/drawing/2016/5/12/chartex" xmlns:cx7="http://schemas.microsoft.com/office/drawing/2016/5/13/chartex" xmlns:cx8="http://schemas.microsoft.com/office/drawing/2016/5/14/chartex" xmlns:mc="http://schemas.openxmlformats.org/markup-compatibility/2006" xmlns:aink="http://schemas.microsoft.com/office/drawing/2016/ink" xmlns:am3d="http://schemas.microsoft.com/office/drawing/2017/model3d" xmlns:o="urn:schemas-microsoft-com:office:office" xmlns:r="http://schemas.openxmlformats.org/officeDocument/2006/relationships" xmlns:m="http://schemas.openxmlformats.org/officeDocument/2006/math" xmlns:v="urn:schemas-microsoft-com:vml" xmlns:wp14="http://schemas.microsoft.com/office/word/2010/wordprocessingDrawing" xmlns:wp="http://schemas.openxmlformats.org/drawingml/2006/wordprocessingDrawing" xmlns:w10="urn:schemas-microsoft-com:office:word" xmlns:w="http://schemas.openxmlformats.org/wordprocessingml/2006/main" xmlns:w14="http://schemas.microsoft.com/office/word/2010/wordml" xmlns:w15="http://schemas.microsoft.com/office/word/2012/wordml" xmlns:w16cex="http://schemas.microsoft.com/office/word/2018/wordml/cex" xmlns:w16cid="http://schemas.microsoft.com/office/word/2016/wordml/cid" xmlns:w16="http://schemas.microsoft.com/office/word/2018/wordml" xmlns:w16sdtdh="http://schemas.microsoft.com/office/word/2020/wordml/sdtdatahash" xmlns:w16se="http://schemas.microsoft.com/office/word/2015/wordml/symex" xmlns:wpg="http://schemas.microsoft.com/office/word/2010/wordprocessingGroup" xmlns:wpi="http://schemas.microsoft.com/office/word/2010/wordprocessingInk" xmlns:wne="http://schemas.microsoft.com/office/word/2006/wordml" xmlns:wps="http://schemas.microsoft.com/office/word/2010/wordprocessingShape" mc:Ignorable="w14 w15 w16se w16cid w16 w16cex w16sdtdh wp14">
   <w:abstractNum w:abstractNumId="0" w15:restartNumberingAfterBreak="0">
     <w:nsid w:val="17E01E8E"/>
     <w:multiLevelType w:val="hybridMultilevel"/>
@@ -3148,6 +2768,92 @@
       <w:rPr>
         <w:rFonts w:ascii="Wingdings" w:hAnsi="Wingdings" w:hint="default"/>
       </w:rPr>
+    </w:lvl>
+  </w:abstractNum>
+  <w:abstractNum w:abstractNumId="7" w15:restartNumberingAfterBreak="0">
+    <w:nsid w:val="539F39F9"/>
+    <w:multiLevelType w:val="hybridMultilevel"/>
+    <w:tmpl w:val="96A49FBE"/>
+    <w:lvl w:ilvl="0" w:tplc="0409000F">
+      <w:start w:val="1"/>
+      <w:numFmt w:val="decimal"/>
+      <w:lvlText w:val="%1."/>
+      <w:lvlJc w:val="left"/>
+      <w:pPr>
+        <w:ind w:left="720" w:hanging="360"/>
+      </w:pPr>
+    </w:lvl>
+    <w:lvl w:ilvl="1" w:tplc="04090019" w:tentative="1">
+      <w:start w:val="1"/>
+      <w:numFmt w:val="lowerLetter"/>
+      <w:lvlText w:val="%2."/>
+      <w:lvlJc w:val="left"/>
+      <w:pPr>
+        <w:ind w:left="1440" w:hanging="360"/>
+      </w:pPr>
+    </w:lvl>
+    <w:lvl w:ilvl="2" w:tplc="0409001B" w:tentative="1">
+      <w:start w:val="1"/>
+      <w:numFmt w:val="lowerRoman"/>
+      <w:lvlText w:val="%3."/>
+      <w:lvlJc w:val="right"/>
+      <w:pPr>
+        <w:ind w:left="2160" w:hanging="180"/>
+      </w:pPr>
+    </w:lvl>
+    <w:lvl w:ilvl="3" w:tplc="0409000F" w:tentative="1">
+      <w:start w:val="1"/>
+      <w:numFmt w:val="decimal"/>
+      <w:lvlText w:val="%4."/>
+      <w:lvlJc w:val="left"/>
+      <w:pPr>
+        <w:ind w:left="2880" w:hanging="360"/>
+      </w:pPr>
+    </w:lvl>
+    <w:lvl w:ilvl="4" w:tplc="04090019" w:tentative="1">
+      <w:start w:val="1"/>
+      <w:numFmt w:val="lowerLetter"/>
+      <w:lvlText w:val="%5."/>
+      <w:lvlJc w:val="left"/>
+      <w:pPr>
+        <w:ind w:left="3600" w:hanging="360"/>
+      </w:pPr>
+    </w:lvl>
+    <w:lvl w:ilvl="5" w:tplc="0409001B" w:tentative="1">
+      <w:start w:val="1"/>
+      <w:numFmt w:val="lowerRoman"/>
+      <w:lvlText w:val="%6."/>
+      <w:lvlJc w:val="right"/>
+      <w:pPr>
+        <w:ind w:left="4320" w:hanging="180"/>
+      </w:pPr>
+    </w:lvl>
+    <w:lvl w:ilvl="6" w:tplc="0409000F" w:tentative="1">
+      <w:start w:val="1"/>
+      <w:numFmt w:val="decimal"/>
+      <w:lvlText w:val="%7."/>
+      <w:lvlJc w:val="left"/>
+      <w:pPr>
+        <w:ind w:left="5040" w:hanging="360"/>
+      </w:pPr>
+    </w:lvl>
+    <w:lvl w:ilvl="7" w:tplc="04090019" w:tentative="1">
+      <w:start w:val="1"/>
+      <w:numFmt w:val="lowerLetter"/>
+      <w:lvlText w:val="%8."/>
+      <w:lvlJc w:val="left"/>
+      <w:pPr>
+        <w:ind w:left="5760" w:hanging="360"/>
+      </w:pPr>
+    </w:lvl>
+    <w:lvl w:ilvl="8" w:tplc="0409001B" w:tentative="1">
+      <w:start w:val="1"/>
+      <w:numFmt w:val="lowerRoman"/>
+      <w:lvlText w:val="%9."/>
+      <w:lvlJc w:val="right"/>
+      <w:pPr>
+        <w:ind w:left="6480" w:hanging="180"/>
+      </w:pPr>
     </w:lvl>
   </w:abstractNum>
   <w:num w:numId="1">
@@ -3171,11 +2877,14 @@
   <w:num w:numId="7">
     <w:abstractNumId w:val="6"/>
   </w:num>
+  <w:num w:numId="8">
+    <w:abstractNumId w:val="7"/>
+  </w:num>
 </w:numbering>
 </file>
 
 <file path=word/styles.xml><?xml version="1.0" encoding="utf-8"?>
-<w:styles xmlns:mc="http://schemas.openxmlformats.org/markup-compatibility/2006" xmlns:r="http://schemas.openxmlformats.org/officeDocument/2006/relationships" xmlns:w="http://schemas.openxmlformats.org/wordprocessingml/2006/main" xmlns:w14="http://schemas.microsoft.com/office/word/2010/wordml" xmlns:w15="http://schemas.microsoft.com/office/word/2012/wordml" xmlns:w16cex="http://schemas.microsoft.com/office/word/2018/wordml/cex" xmlns:w16cid="http://schemas.microsoft.com/office/word/2016/wordml/cid" xmlns:w16="http://schemas.microsoft.com/office/word/2018/wordml" xmlns:w16se="http://schemas.microsoft.com/office/word/2015/wordml/symex" mc:Ignorable="w14 w15 w16se w16cid w16 w16cex">
+<w:styles xmlns:mc="http://schemas.openxmlformats.org/markup-compatibility/2006" xmlns:r="http://schemas.openxmlformats.org/officeDocument/2006/relationships" xmlns:w="http://schemas.openxmlformats.org/wordprocessingml/2006/main" xmlns:w14="http://schemas.microsoft.com/office/word/2010/wordml" xmlns:w15="http://schemas.microsoft.com/office/word/2012/wordml" xmlns:w16cex="http://schemas.microsoft.com/office/word/2018/wordml/cex" xmlns:w16cid="http://schemas.microsoft.com/office/word/2016/wordml/cid" xmlns:w16="http://schemas.microsoft.com/office/word/2018/wordml" xmlns:w16sdtdh="http://schemas.microsoft.com/office/word/2020/wordml/sdtdatahash" xmlns:w16se="http://schemas.microsoft.com/office/word/2015/wordml/symex" mc:Ignorable="w14 w15 w16se w16cid w16 w16cex w16sdtdh">
   <w:docDefaults>
     <w:rPrDefault>
       <w:rPr>
@@ -3598,6 +3307,7 @@
   <w:style w:type="character" w:default="1" w:styleId="DefaultParagraphFont">
     <w:name w:val="Default Paragraph Font"/>
     <w:uiPriority w:val="1"/>
+    <w:semiHidden/>
     <w:unhideWhenUsed/>
   </w:style>
   <w:style w:type="table" w:default="1" w:styleId="TableNormal">

</xml_diff>

<commit_message>
ConverterControlModeKind; updating version and docs for opendsscmd 1.7.2
git-svn-id: https://svn.code.sf.net/p/electricdss/code@3419 d8739450-1e93-4ef4-a0af-c327d92816ff
</commit_message>
<xml_diff>
--- a/trunk/Version8/Doc/Common_Information_Model.docx
+++ b/trunk/Version8/Doc/Common_Information_Model.docx
@@ -3,8 +3,21 @@
 <w:document xmlns:wpc="http://schemas.microsoft.com/office/word/2010/wordprocessingCanvas" xmlns:cx="http://schemas.microsoft.com/office/drawing/2014/chartex" xmlns:cx1="http://schemas.microsoft.com/office/drawing/2015/9/8/chartex" xmlns:cx2="http://schemas.microsoft.com/office/drawing/2015/10/21/chartex" xmlns:cx3="http://schemas.microsoft.com/office/drawing/2016/5/9/chartex" xmlns:cx4="http://schemas.microsoft.com/office/drawing/2016/5/10/chartex" xmlns:cx5="http://schemas.microsoft.com/office/drawing/2016/5/11/chartex" xmlns:cx6="http://schemas.microsoft.com/office/drawing/2016/5/12/chartex" xmlns:cx7="http://schemas.microsoft.com/office/drawing/2016/5/13/chartex" xmlns:cx8="http://schemas.microsoft.com/office/drawing/2016/5/14/chartex" xmlns:mc="http://schemas.openxmlformats.org/markup-compatibility/2006" xmlns:aink="http://schemas.microsoft.com/office/drawing/2016/ink" xmlns:am3d="http://schemas.microsoft.com/office/drawing/2017/model3d" xmlns:o="urn:schemas-microsoft-com:office:office" xmlns:r="http://schemas.openxmlformats.org/officeDocument/2006/relationships" xmlns:m="http://schemas.openxmlformats.org/officeDocument/2006/math" xmlns:v="urn:schemas-microsoft-com:vml" xmlns:wp14="http://schemas.microsoft.com/office/word/2010/wordprocessingDrawing" xmlns:wp="http://schemas.openxmlformats.org/drawingml/2006/wordprocessingDrawing" xmlns:w10="urn:schemas-microsoft-com:office:word" xmlns:w="http://schemas.openxmlformats.org/wordprocessingml/2006/main" xmlns:w14="http://schemas.microsoft.com/office/word/2010/wordml" xmlns:w15="http://schemas.microsoft.com/office/word/2012/wordml" xmlns:w16cex="http://schemas.microsoft.com/office/word/2018/wordml/cex" xmlns:w16cid="http://schemas.microsoft.com/office/word/2016/wordml/cid" xmlns:w16="http://schemas.microsoft.com/office/word/2018/wordml" xmlns:w16sdtdh="http://schemas.microsoft.com/office/word/2020/wordml/sdtdatahash" xmlns:w16se="http://schemas.microsoft.com/office/word/2015/wordml/symex" xmlns:wpg="http://schemas.microsoft.com/office/word/2010/wordprocessingGroup" xmlns:wpi="http://schemas.microsoft.com/office/word/2010/wordprocessingInk" xmlns:wne="http://schemas.microsoft.com/office/word/2006/wordml" xmlns:wps="http://schemas.microsoft.com/office/word/2010/wordprocessingShape" mc:Ignorable="w14 w15 w16se w16cid w16 w16cex w16sdtdh wp14">
   <w:body>
     <w:p>
-      <w:r>
-        <w:t xml:space="preserve">OpenDSS is able to </w:t>
+      <w:proofErr w:type="spellStart"/>
+      <w:r>
+        <w:t>OpenDSS</w:t>
+      </w:r>
+      <w:proofErr w:type="spellEnd"/>
+      <w:r>
+        <w:t xml:space="preserve"> </w:t>
+      </w:r>
+      <w:proofErr w:type="gramStart"/>
+      <w:r>
+        <w:t>is able to</w:t>
+      </w:r>
+      <w:proofErr w:type="gramEnd"/>
+      <w:r>
+        <w:t xml:space="preserve"> </w:t>
       </w:r>
       <w:r>
         <w:rPr>
@@ -471,7 +484,15 @@
         <w:t xml:space="preserve"> CIM files</w:t>
       </w:r>
       <w:r>
-        <w:t xml:space="preserve">. This Java tool uses the Blazegraph triple-store; it supersedes the </w:t>
+        <w:t xml:space="preserve">. This Java tool uses the </w:t>
+      </w:r>
+      <w:proofErr w:type="spellStart"/>
+      <w:r>
+        <w:t>Blazegraph</w:t>
+      </w:r>
+      <w:proofErr w:type="spellEnd"/>
+      <w:r>
+        <w:t xml:space="preserve"> triple-store; it supersedes the </w:t>
       </w:r>
       <w:r>
         <w:t>legacy</w:t>
@@ -479,9 +500,15 @@
       <w:r>
         <w:t xml:space="preserve"> </w:t>
       </w:r>
-      <w:r>
-        <w:t xml:space="preserve">OpenDSS </w:t>
-      </w:r>
+      <w:proofErr w:type="spellStart"/>
+      <w:r>
+        <w:t>OpenDSS</w:t>
+      </w:r>
+      <w:proofErr w:type="spellEnd"/>
+      <w:r>
+        <w:t xml:space="preserve"> </w:t>
+      </w:r>
+      <w:proofErr w:type="spellStart"/>
       <w:r>
         <w:rPr>
           <w:i/>
@@ -489,6 +516,7 @@
         </w:rPr>
         <w:t>cdpsm_import</w:t>
       </w:r>
+      <w:proofErr w:type="spellEnd"/>
       <w:r>
         <w:t xml:space="preserve"> code</w:t>
       </w:r>
@@ -496,7 +524,15 @@
         <w:t xml:space="preserve"> </w:t>
       </w:r>
       <w:r>
-        <w:t xml:space="preserve">that is archived on SourceForge, but no longer maintained. </w:t>
+        <w:t xml:space="preserve">that is archived on </w:t>
+      </w:r>
+      <w:proofErr w:type="spellStart"/>
+      <w:r>
+        <w:t>SourceForge</w:t>
+      </w:r>
+      <w:proofErr w:type="spellEnd"/>
+      <w:r>
+        <w:t xml:space="preserve">, but no longer maintained. </w:t>
       </w:r>
       <w:r>
         <w:t xml:space="preserve">The tools at </w:t>
@@ -523,7 +559,31 @@
         <w:t xml:space="preserve"> </w:t>
       </w:r>
       <w:r>
-        <w:t xml:space="preserve">support CIM import, OpenDSS export from CIM, and GridLAB-D export from CIM. They also include OpenDSS converters from two commercial tools, but these have not been comprehensively tested. </w:t>
+        <w:t xml:space="preserve">support CIM import, </w:t>
+      </w:r>
+      <w:proofErr w:type="spellStart"/>
+      <w:r>
+        <w:t>OpenDSS</w:t>
+      </w:r>
+      <w:proofErr w:type="spellEnd"/>
+      <w:r>
+        <w:t xml:space="preserve"> export from CIM, and </w:t>
+      </w:r>
+      <w:proofErr w:type="spellStart"/>
+      <w:r>
+        <w:t>GridLAB</w:t>
+      </w:r>
+      <w:proofErr w:type="spellEnd"/>
+      <w:r>
+        <w:t xml:space="preserve">-D export from CIM. They also include </w:t>
+      </w:r>
+      <w:proofErr w:type="spellStart"/>
+      <w:r>
+        <w:t>OpenDSS</w:t>
+      </w:r>
+      <w:proofErr w:type="spellEnd"/>
+      <w:r>
+        <w:t xml:space="preserve"> converters from two commercial tools, but these have not been comprehensively tested. </w:t>
       </w:r>
       <w:r>
         <w:t>Instead, o</w:t>
@@ -537,7 +597,15 @@
         <w:t>The common distribution power system model (CDPSM) is a CIM profile standardized in IEC 61968-13.</w:t>
       </w:r>
       <w:r>
-        <w:t xml:space="preserve"> To comply with the standard, OpenDSS can export a model into six different sub-profiles:</w:t>
+        <w:t xml:space="preserve"> To comply with the standard, </w:t>
+      </w:r>
+      <w:proofErr w:type="spellStart"/>
+      <w:r>
+        <w:t>OpenDSS</w:t>
+      </w:r>
+      <w:proofErr w:type="spellEnd"/>
+      <w:r>
+        <w:t xml:space="preserve"> can export a model into six different sub-profiles:</w:t>
       </w:r>
     </w:p>
     <w:p>
@@ -552,8 +620,13 @@
         <w:t>Functional (FUN) – defines nearly all components with names, phasing, grounding, base voltage, feeder containment, terminals, operational limits</w:t>
       </w:r>
       <w:r>
-        <w:t>, DER production source</w:t>
-      </w:r>
+        <w:t xml:space="preserve">, DER production </w:t>
+      </w:r>
+      <w:proofErr w:type="gramStart"/>
+      <w:r>
+        <w:t>source</w:t>
+      </w:r>
+      <w:proofErr w:type="gramEnd"/>
       <w:r>
         <w:t xml:space="preserve"> and operating status</w:t>
       </w:r>
@@ -585,8 +658,45 @@
         </w:numPr>
       </w:pPr>
       <w:r>
-        <w:t>Topological (TOPO) – adds ConnectivityNodes, i.e., buses. There is a one-to-one correspondence of ConnectivityNodes and TopologicalNodes; OpenDSS doesn’t use TopologicalNodes</w:t>
-      </w:r>
+        <w:t xml:space="preserve">Topological (TOPO) – adds </w:t>
+      </w:r>
+      <w:proofErr w:type="spellStart"/>
+      <w:r>
+        <w:t>ConnectivityNodes</w:t>
+      </w:r>
+      <w:proofErr w:type="spellEnd"/>
+      <w:r>
+        <w:t xml:space="preserve">, i.e., buses. There is a one-to-one correspondence of </w:t>
+      </w:r>
+      <w:proofErr w:type="spellStart"/>
+      <w:r>
+        <w:t>ConnectivityNodes</w:t>
+      </w:r>
+      <w:proofErr w:type="spellEnd"/>
+      <w:r>
+        <w:t xml:space="preserve"> and </w:t>
+      </w:r>
+      <w:proofErr w:type="spellStart"/>
+      <w:r>
+        <w:t>TopologicalNodes</w:t>
+      </w:r>
+      <w:proofErr w:type="spellEnd"/>
+      <w:r>
+        <w:t xml:space="preserve">; </w:t>
+      </w:r>
+      <w:proofErr w:type="spellStart"/>
+      <w:r>
+        <w:t>OpenDSS</w:t>
+      </w:r>
+      <w:proofErr w:type="spellEnd"/>
+      <w:r>
+        <w:t xml:space="preserve"> doesn’t use </w:t>
+      </w:r>
+      <w:proofErr w:type="spellStart"/>
+      <w:r>
+        <w:t>TopologicalNodes</w:t>
+      </w:r>
+      <w:proofErr w:type="spellEnd"/>
     </w:p>
     <w:p>
       <w:pPr>
@@ -597,7 +707,31 @@
         </w:numPr>
       </w:pPr>
       <w:r>
-        <w:t>Catalog (CAT) – impedances and ratings defined in xfmrcode, linecode, spacing, wiredata, etc.</w:t>
+        <w:t xml:space="preserve">Catalog (CAT) – impedances and ratings defined in </w:t>
+      </w:r>
+      <w:proofErr w:type="spellStart"/>
+      <w:r>
+        <w:t>xfmrcode</w:t>
+      </w:r>
+      <w:proofErr w:type="spellEnd"/>
+      <w:r>
+        <w:t xml:space="preserve">, </w:t>
+      </w:r>
+      <w:proofErr w:type="spellStart"/>
+      <w:r>
+        <w:t>linecode</w:t>
+      </w:r>
+      <w:proofErr w:type="spellEnd"/>
+      <w:r>
+        <w:t xml:space="preserve">, spacing, </w:t>
+      </w:r>
+      <w:proofErr w:type="spellStart"/>
+      <w:r>
+        <w:t>wiredata</w:t>
+      </w:r>
+      <w:proofErr w:type="spellEnd"/>
+      <w:r>
+        <w:t>, etc.</w:t>
       </w:r>
     </w:p>
     <w:p>
@@ -632,7 +766,15 @@
         <w:t>A valid power flow model requires all six, with a possible exception of GEO.</w:t>
       </w:r>
       <w:r>
-        <w:t xml:space="preserve"> For convenience, OpenDSS can export all six into a single file. An open-source tool to combine them </w:t>
+        <w:t xml:space="preserve"> For convenience, </w:t>
+      </w:r>
+      <w:proofErr w:type="spellStart"/>
+      <w:r>
+        <w:t>OpenDSS</w:t>
+      </w:r>
+      <w:proofErr w:type="spellEnd"/>
+      <w:r>
+        <w:t xml:space="preserve"> can export all six into a single file. An open-source tool to combine them </w:t>
       </w:r>
       <w:r>
         <w:t xml:space="preserve">has </w:t>
@@ -691,6 +833,7 @@
       <w:r>
         <w:t xml:space="preserve">, use the </w:t>
       </w:r>
+      <w:proofErr w:type="spellStart"/>
       <w:r>
         <w:rPr>
           <w:i/>
@@ -698,11 +841,20 @@
         </w:rPr>
         <w:t>cim_test.dss</w:t>
       </w:r>
+      <w:proofErr w:type="spellEnd"/>
       <w:r>
         <w:t xml:space="preserve"> file under</w:t>
       </w:r>
       <w:r>
-        <w:t xml:space="preserve"> the Test directory installed with OpenDSSCmd:</w:t>
+        <w:t xml:space="preserve"> the Test directory installed with </w:t>
+      </w:r>
+      <w:proofErr w:type="spellStart"/>
+      <w:r>
+        <w:t>OpenDSSCmd</w:t>
+      </w:r>
+      <w:proofErr w:type="spellEnd"/>
+      <w:r>
+        <w:t>:</w:t>
       </w:r>
     </w:p>
     <w:p>
@@ -714,8 +866,12 @@
           <w:szCs w:val="18"/>
         </w:rPr>
         <w:sectPr>
-          <w:headerReference w:type="default" r:id="rId8"/>
-          <w:footerReference w:type="default" r:id="rId9"/>
+          <w:headerReference w:type="even" r:id="rId8"/>
+          <w:headerReference w:type="default" r:id="rId9"/>
+          <w:footerReference w:type="even" r:id="rId10"/>
+          <w:footerReference w:type="default" r:id="rId11"/>
+          <w:headerReference w:type="first" r:id="rId12"/>
+          <w:footerReference w:type="first" r:id="rId13"/>
           <w:type w:val="continuous"/>
           <w:pgSz w:w="12240" w:h="15840"/>
           <w:pgMar w:top="1440" w:right="1440" w:bottom="1440" w:left="1440" w:header="720" w:footer="720" w:gutter="0"/>
@@ -769,13 +925,23 @@
           <w:szCs w:val="18"/>
         </w:rPr>
       </w:pPr>
-      <w:r>
-        <w:rPr>
-          <w:rFonts w:ascii="Courier New" w:hAnsi="Courier New" w:cs="Courier New"/>
-          <w:sz w:val="18"/>
-          <w:szCs w:val="18"/>
-        </w:rPr>
-        <w:t>uuids file=IEEE13Nodeckt_Base_UUIDS.dat</w:t>
+      <w:proofErr w:type="spellStart"/>
+      <w:r>
+        <w:rPr>
+          <w:rFonts w:ascii="Courier New" w:hAnsi="Courier New" w:cs="Courier New"/>
+          <w:sz w:val="18"/>
+          <w:szCs w:val="18"/>
+        </w:rPr>
+        <w:t>uuids</w:t>
+      </w:r>
+      <w:proofErr w:type="spellEnd"/>
+      <w:r>
+        <w:rPr>
+          <w:rFonts w:ascii="Courier New" w:hAnsi="Courier New" w:cs="Courier New"/>
+          <w:sz w:val="18"/>
+          <w:szCs w:val="18"/>
+        </w:rPr>
+        <w:t xml:space="preserve"> file=IEEE13Nodeckt_Base_UUIDS.dat</w:t>
       </w:r>
     </w:p>
     <w:p>
@@ -793,7 +959,43 @@
           <w:sz w:val="18"/>
           <w:szCs w:val="18"/>
         </w:rPr>
-        <w:t>export cim100 substation=subname geo=region subgeo=subregion file=ieee13cdpsm.xml</w:t>
+        <w:t>export cim100 substation=</w:t>
+      </w:r>
+      <w:proofErr w:type="spellStart"/>
+      <w:r>
+        <w:rPr>
+          <w:rFonts w:ascii="Courier New" w:hAnsi="Courier New" w:cs="Courier New"/>
+          <w:sz w:val="18"/>
+          <w:szCs w:val="18"/>
+        </w:rPr>
+        <w:t>subname</w:t>
+      </w:r>
+      <w:proofErr w:type="spellEnd"/>
+      <w:r>
+        <w:rPr>
+          <w:rFonts w:ascii="Courier New" w:hAnsi="Courier New" w:cs="Courier New"/>
+          <w:sz w:val="18"/>
+          <w:szCs w:val="18"/>
+        </w:rPr>
+        <w:t xml:space="preserve"> geo=region </w:t>
+      </w:r>
+      <w:proofErr w:type="spellStart"/>
+      <w:r>
+        <w:rPr>
+          <w:rFonts w:ascii="Courier New" w:hAnsi="Courier New" w:cs="Courier New"/>
+          <w:sz w:val="18"/>
+          <w:szCs w:val="18"/>
+        </w:rPr>
+        <w:t>subgeo</w:t>
+      </w:r>
+      <w:proofErr w:type="spellEnd"/>
+      <w:r>
+        <w:rPr>
+          <w:rFonts w:ascii="Courier New" w:hAnsi="Courier New" w:cs="Courier New"/>
+          <w:sz w:val="18"/>
+          <w:szCs w:val="18"/>
+        </w:rPr>
+        <w:t>=subregion file=ieee13cdpsm.xml</w:t>
       </w:r>
     </w:p>
     <w:p>
@@ -827,7 +1029,43 @@
           <w:sz w:val="18"/>
           <w:szCs w:val="18"/>
         </w:rPr>
-        <w:t xml:space="preserve"> substation=subname geo=region subgeo=subregion file=ieee13cdpsm</w:t>
+        <w:t xml:space="preserve"> substation=</w:t>
+      </w:r>
+      <w:proofErr w:type="spellStart"/>
+      <w:r>
+        <w:rPr>
+          <w:rFonts w:ascii="Courier New" w:hAnsi="Courier New" w:cs="Courier New"/>
+          <w:sz w:val="18"/>
+          <w:szCs w:val="18"/>
+        </w:rPr>
+        <w:t>subname</w:t>
+      </w:r>
+      <w:proofErr w:type="spellEnd"/>
+      <w:r>
+        <w:rPr>
+          <w:rFonts w:ascii="Courier New" w:hAnsi="Courier New" w:cs="Courier New"/>
+          <w:sz w:val="18"/>
+          <w:szCs w:val="18"/>
+        </w:rPr>
+        <w:t xml:space="preserve"> geo=region </w:t>
+      </w:r>
+      <w:proofErr w:type="spellStart"/>
+      <w:r>
+        <w:rPr>
+          <w:rFonts w:ascii="Courier New" w:hAnsi="Courier New" w:cs="Courier New"/>
+          <w:sz w:val="18"/>
+          <w:szCs w:val="18"/>
+        </w:rPr>
+        <w:t>subgeo</w:t>
+      </w:r>
+      <w:proofErr w:type="spellEnd"/>
+      <w:r>
+        <w:rPr>
+          <w:rFonts w:ascii="Courier New" w:hAnsi="Courier New" w:cs="Courier New"/>
+          <w:sz w:val="18"/>
+          <w:szCs w:val="18"/>
+        </w:rPr>
+        <w:t>=subregion file=ieee13cdpsm</w:t>
       </w:r>
     </w:p>
     <w:p>
@@ -903,13 +1141,23 @@
           <w:szCs w:val="18"/>
         </w:rPr>
       </w:pPr>
-      <w:r>
-        <w:rPr>
-          <w:rFonts w:ascii="Courier New" w:hAnsi="Courier New" w:cs="Courier New"/>
-          <w:sz w:val="18"/>
-          <w:szCs w:val="18"/>
-        </w:rPr>
-        <w:t>uuids file=IEEE13NodecktAssets_Base_UUIDS.dat</w:t>
+      <w:proofErr w:type="spellStart"/>
+      <w:r>
+        <w:rPr>
+          <w:rFonts w:ascii="Courier New" w:hAnsi="Courier New" w:cs="Courier New"/>
+          <w:sz w:val="18"/>
+          <w:szCs w:val="18"/>
+        </w:rPr>
+        <w:t>uuids</w:t>
+      </w:r>
+      <w:proofErr w:type="spellEnd"/>
+      <w:r>
+        <w:rPr>
+          <w:rFonts w:ascii="Courier New" w:hAnsi="Courier New" w:cs="Courier New"/>
+          <w:sz w:val="18"/>
+          <w:szCs w:val="18"/>
+        </w:rPr>
+        <w:t xml:space="preserve"> file=IEEE13NodecktAssets_Base_UUIDS.dat</w:t>
       </w:r>
     </w:p>
     <w:p>
@@ -927,7 +1175,43 @@
           <w:sz w:val="18"/>
           <w:szCs w:val="18"/>
         </w:rPr>
-        <w:t>export cim100 substation=subname geo=region subgeo=subregion file=ieee13assets.xml</w:t>
+        <w:t>export cim100 substation=</w:t>
+      </w:r>
+      <w:proofErr w:type="spellStart"/>
+      <w:r>
+        <w:rPr>
+          <w:rFonts w:ascii="Courier New" w:hAnsi="Courier New" w:cs="Courier New"/>
+          <w:sz w:val="18"/>
+          <w:szCs w:val="18"/>
+        </w:rPr>
+        <w:t>subname</w:t>
+      </w:r>
+      <w:proofErr w:type="spellEnd"/>
+      <w:r>
+        <w:rPr>
+          <w:rFonts w:ascii="Courier New" w:hAnsi="Courier New" w:cs="Courier New"/>
+          <w:sz w:val="18"/>
+          <w:szCs w:val="18"/>
+        </w:rPr>
+        <w:t xml:space="preserve"> geo=region </w:t>
+      </w:r>
+      <w:proofErr w:type="spellStart"/>
+      <w:r>
+        <w:rPr>
+          <w:rFonts w:ascii="Courier New" w:hAnsi="Courier New" w:cs="Courier New"/>
+          <w:sz w:val="18"/>
+          <w:szCs w:val="18"/>
+        </w:rPr>
+        <w:t>subgeo</w:t>
+      </w:r>
+      <w:proofErr w:type="spellEnd"/>
+      <w:r>
+        <w:rPr>
+          <w:rFonts w:ascii="Courier New" w:hAnsi="Courier New" w:cs="Courier New"/>
+          <w:sz w:val="18"/>
+          <w:szCs w:val="18"/>
+        </w:rPr>
+        <w:t>=subregion file=ieee13assets.xml</w:t>
       </w:r>
     </w:p>
     <w:p>
@@ -961,7 +1245,43 @@
           <w:sz w:val="18"/>
           <w:szCs w:val="18"/>
         </w:rPr>
-        <w:t xml:space="preserve"> substation=subname geo=region subgeo=subregion file=ieee13assets</w:t>
+        <w:t xml:space="preserve"> substation=</w:t>
+      </w:r>
+      <w:proofErr w:type="spellStart"/>
+      <w:r>
+        <w:rPr>
+          <w:rFonts w:ascii="Courier New" w:hAnsi="Courier New" w:cs="Courier New"/>
+          <w:sz w:val="18"/>
+          <w:szCs w:val="18"/>
+        </w:rPr>
+        <w:t>subname</w:t>
+      </w:r>
+      <w:proofErr w:type="spellEnd"/>
+      <w:r>
+        <w:rPr>
+          <w:rFonts w:ascii="Courier New" w:hAnsi="Courier New" w:cs="Courier New"/>
+          <w:sz w:val="18"/>
+          <w:szCs w:val="18"/>
+        </w:rPr>
+        <w:t xml:space="preserve"> geo=region </w:t>
+      </w:r>
+      <w:proofErr w:type="spellStart"/>
+      <w:r>
+        <w:rPr>
+          <w:rFonts w:ascii="Courier New" w:hAnsi="Courier New" w:cs="Courier New"/>
+          <w:sz w:val="18"/>
+          <w:szCs w:val="18"/>
+        </w:rPr>
+        <w:t>subgeo</w:t>
+      </w:r>
+      <w:proofErr w:type="spellEnd"/>
+      <w:r>
+        <w:rPr>
+          <w:rFonts w:ascii="Courier New" w:hAnsi="Courier New" w:cs="Courier New"/>
+          <w:sz w:val="18"/>
+          <w:szCs w:val="18"/>
+        </w:rPr>
+        <w:t>=subregion file=ieee13assets</w:t>
       </w:r>
     </w:p>
     <w:p>
@@ -1097,13 +1417,37 @@
         <w:t>10</w:t>
       </w:r>
       <w:r>
-        <w:t xml:space="preserve"> read CIM mRID attributes that have been saved from a previous export. Without this, the mRID attributes will be re-generated randomly each time a model is exported.</w:t>
+        <w:t xml:space="preserve"> read CIM </w:t>
+      </w:r>
+      <w:proofErr w:type="spellStart"/>
+      <w:r>
+        <w:t>mRID</w:t>
+      </w:r>
+      <w:proofErr w:type="spellEnd"/>
+      <w:r>
+        <w:t xml:space="preserve"> attributes that have been saved from a previous export. Without this, the </w:t>
+      </w:r>
+      <w:proofErr w:type="spellStart"/>
+      <w:r>
+        <w:t>mRID</w:t>
+      </w:r>
+      <w:proofErr w:type="spellEnd"/>
+      <w:r>
+        <w:t xml:space="preserve"> attributes will be re-generated randomly each time a model is exported.</w:t>
       </w:r>
       <w:r>
         <w:t xml:space="preserve"> </w:t>
       </w:r>
       <w:r>
-        <w:t xml:space="preserve">The intent of the mRID is to maintain persistent object identification, so once established, these values need to be reused. </w:t>
+        <w:t xml:space="preserve">The intent of the </w:t>
+      </w:r>
+      <w:proofErr w:type="spellStart"/>
+      <w:r>
+        <w:t>mRID</w:t>
+      </w:r>
+      <w:proofErr w:type="spellEnd"/>
+      <w:r>
+        <w:t xml:space="preserve"> is to maintain persistent object identification, so once established, these values need to be reused. </w:t>
       </w:r>
       <w:r>
         <w:t xml:space="preserve"> </w:t>
@@ -1115,7 +1459,23 @@
         <w:t>10</w:t>
       </w:r>
       <w:r>
-        <w:t xml:space="preserve"> would be commented out because there are no previous mRID values available. In that case, random mRID values will be generated in Lines 4</w:t>
+        <w:t xml:space="preserve"> would be commented out because there are no previous </w:t>
+      </w:r>
+      <w:proofErr w:type="spellStart"/>
+      <w:r>
+        <w:t>mRID</w:t>
+      </w:r>
+      <w:proofErr w:type="spellEnd"/>
+      <w:r>
+        <w:t xml:space="preserve"> values available. In that case, random </w:t>
+      </w:r>
+      <w:proofErr w:type="spellStart"/>
+      <w:r>
+        <w:t>mRID</w:t>
+      </w:r>
+      <w:proofErr w:type="spellEnd"/>
+      <w:r>
+        <w:t xml:space="preserve"> values will be generated in Lines 4</w:t>
       </w:r>
       <w:r>
         <w:t>-5</w:t>
@@ -1133,7 +1493,31 @@
         <w:t xml:space="preserve"> </w:t>
       </w:r>
       <w:r>
-        <w:t>The mRID is implemented as a Universally Unique Identifier (UUID) version 4, according to IETF RFC 4122. Every named object in OpenDSS can have a mRID assigned or generated randomly when needed.</w:t>
+        <w:t xml:space="preserve">The </w:t>
+      </w:r>
+      <w:proofErr w:type="spellStart"/>
+      <w:r>
+        <w:t>mRID</w:t>
+      </w:r>
+      <w:proofErr w:type="spellEnd"/>
+      <w:r>
+        <w:t xml:space="preserve"> is implemented as a Universally Unique Identifier (UUID) version 4, according to IETF RFC 4122. Every named object in </w:t>
+      </w:r>
+      <w:proofErr w:type="spellStart"/>
+      <w:r>
+        <w:t>OpenDSS</w:t>
+      </w:r>
+      <w:proofErr w:type="spellEnd"/>
+      <w:r>
+        <w:t xml:space="preserve"> can have a </w:t>
+      </w:r>
+      <w:proofErr w:type="spellStart"/>
+      <w:r>
+        <w:t>mRID</w:t>
+      </w:r>
+      <w:proofErr w:type="spellEnd"/>
+      <w:r>
+        <w:t xml:space="preserve"> assigned or generated randomly when needed.</w:t>
       </w:r>
       <w:r>
         <w:t xml:space="preserve"> During CIM export, there are other </w:t>
@@ -1142,8 +1526,25 @@
         <w:t xml:space="preserve">CIM </w:t>
       </w:r>
       <w:r>
-        <w:t xml:space="preserve">identified objects that must have mRIDs, even if they are not identified with names in OpenDSS. The CIM Terminal is one example, and the individual Wires Phase objects provide other examples. The </w:t>
-      </w:r>
+        <w:t xml:space="preserve">identified objects that must have </w:t>
+      </w:r>
+      <w:proofErr w:type="spellStart"/>
+      <w:r>
+        <w:t>mRIDs</w:t>
+      </w:r>
+      <w:proofErr w:type="spellEnd"/>
+      <w:r>
+        <w:t xml:space="preserve">, even if they are not identified with names in </w:t>
+      </w:r>
+      <w:proofErr w:type="spellStart"/>
+      <w:r>
+        <w:t>OpenDSS</w:t>
+      </w:r>
+      <w:proofErr w:type="spellEnd"/>
+      <w:r>
+        <w:t xml:space="preserve">. The CIM Terminal is one example, and the individual Wires Phase objects provide other examples. The </w:t>
+      </w:r>
+      <w:proofErr w:type="spellStart"/>
       <w:r>
         <w:rPr>
           <w:i/>
@@ -1158,6 +1559,7 @@
         </w:rPr>
         <w:t>s</w:t>
       </w:r>
+      <w:proofErr w:type="spellEnd"/>
       <w:r>
         <w:t xml:space="preserve"> command calls in Lines 3 and </w:t>
       </w:r>
@@ -1165,7 +1567,23 @@
         <w:t>10</w:t>
       </w:r>
       <w:r>
-        <w:t xml:space="preserve"> take care of these extra mRIDs.</w:t>
+        <w:t xml:space="preserve"> take </w:t>
+      </w:r>
+      <w:proofErr w:type="gramStart"/>
+      <w:r>
+        <w:t>care</w:t>
+      </w:r>
+      <w:proofErr w:type="gramEnd"/>
+      <w:r>
+        <w:t xml:space="preserve"> of these extra </w:t>
+      </w:r>
+      <w:proofErr w:type="spellStart"/>
+      <w:r>
+        <w:t>mRIDs</w:t>
+      </w:r>
+      <w:proofErr w:type="spellEnd"/>
+      <w:r>
+        <w:t>.</w:t>
       </w:r>
     </w:p>
     <w:p>
@@ -1182,7 +1600,23 @@
         <w:t>1-12</w:t>
       </w:r>
       <w:r>
-        <w:t xml:space="preserve"> create the CIM XML files. The CIM feeder name will be the same as the OpenDSS circuit name. In addition, the CIM models must have substation, geographic region and subgeographic region objects, which are optional named attributes on lines 4</w:t>
+        <w:t xml:space="preserve"> create the CIM XML files. The CIM feeder name will be the same as the </w:t>
+      </w:r>
+      <w:proofErr w:type="spellStart"/>
+      <w:r>
+        <w:t>OpenDSS</w:t>
+      </w:r>
+      <w:proofErr w:type="spellEnd"/>
+      <w:r>
+        <w:t xml:space="preserve"> circuit name. In addition, the CIM models must have substation, geographic region and </w:t>
+      </w:r>
+      <w:proofErr w:type="spellStart"/>
+      <w:r>
+        <w:t>subgeographic</w:t>
+      </w:r>
+      <w:proofErr w:type="spellEnd"/>
+      <w:r>
+        <w:t xml:space="preserve"> region objects, which are optional named attributes on lines 4</w:t>
       </w:r>
       <w:r>
         <w:t>-5</w:t>
@@ -1194,11 +1628,20 @@
         <w:t>1-12</w:t>
       </w:r>
       <w:r>
-        <w:t xml:space="preserve">. If you run these export commands repeatedly on an OpenDSS file that didn’t change, </w:t>
+        <w:t xml:space="preserve">. If you run these export commands repeatedly on an </w:t>
+      </w:r>
+      <w:proofErr w:type="spellStart"/>
+      <w:r>
+        <w:t>OpenDSS</w:t>
+      </w:r>
+      <w:proofErr w:type="spellEnd"/>
+      <w:r>
+        <w:t xml:space="preserve"> file that didn’t change, </w:t>
       </w:r>
       <w:r>
         <w:t xml:space="preserve">the CIM XML files should not change either, because of the </w:t>
       </w:r>
+      <w:proofErr w:type="spellStart"/>
       <w:r>
         <w:rPr>
           <w:i/>
@@ -1206,6 +1649,7 @@
         </w:rPr>
         <w:t>uuids</w:t>
       </w:r>
+      <w:proofErr w:type="spellEnd"/>
       <w:r>
         <w:t xml:space="preserve"> commands invoked on Lines 3 and </w:t>
       </w:r>
@@ -1473,16 +1917,40 @@
         <w:t>3</w:t>
       </w:r>
       <w:r>
-        <w:t xml:space="preserve"> write all the mRID, aka UUID, values to the default file names. </w:t>
-      </w:r>
-      <w:r>
-        <w:t xml:space="preserve">If there have been changes to the OpenDSS model, copy those UUID files to the file names used in Lines 3 and </w:t>
+        <w:t xml:space="preserve"> write all the </w:t>
+      </w:r>
+      <w:proofErr w:type="spellStart"/>
+      <w:r>
+        <w:t>mRID</w:t>
+      </w:r>
+      <w:proofErr w:type="spellEnd"/>
+      <w:r>
+        <w:t xml:space="preserve">, aka UUID, values to the default file names. </w:t>
+      </w:r>
+      <w:r>
+        <w:t xml:space="preserve">If there have been changes to the </w:t>
+      </w:r>
+      <w:proofErr w:type="spellStart"/>
+      <w:r>
+        <w:t>OpenDSS</w:t>
+      </w:r>
+      <w:proofErr w:type="spellEnd"/>
+      <w:r>
+        <w:t xml:space="preserve"> model, copy those UUID files to the file names used in Lines 3 and </w:t>
       </w:r>
       <w:r>
         <w:t>10</w:t>
       </w:r>
       <w:r>
-        <w:t>. That way, mRID values will be properly maintained.</w:t>
+        <w:t xml:space="preserve">. That way, </w:t>
+      </w:r>
+      <w:proofErr w:type="spellStart"/>
+      <w:r>
+        <w:t>mRID</w:t>
+      </w:r>
+      <w:proofErr w:type="spellEnd"/>
+      <w:r>
+        <w:t xml:space="preserve"> values will be properly maintained.</w:t>
       </w:r>
       <w:r>
         <w:t xml:space="preserve"> This step produces one output file, named like </w:t>
@@ -1500,7 +1968,15 @@
     </w:p>
     <w:p>
       <w:r>
-        <w:t>The mRID lists are created and freed for each new CIM export, if you follow either of these patterns</w:t>
+        <w:t xml:space="preserve">The </w:t>
+      </w:r>
+      <w:proofErr w:type="spellStart"/>
+      <w:r>
+        <w:t>mRID</w:t>
+      </w:r>
+      <w:proofErr w:type="spellEnd"/>
+      <w:r>
+        <w:t xml:space="preserve"> lists are created and freed for each new CIM export, if you follow either of these patterns</w:t>
       </w:r>
       <w:r>
         <w:t xml:space="preserve">, </w:t>
@@ -1551,8 +2027,17 @@
           <w:i/>
           <w:iCs/>
         </w:rPr>
-        <w:t>export uuids</w:t>
-      </w:r>
+        <w:t xml:space="preserve">export </w:t>
+      </w:r>
+      <w:proofErr w:type="spellStart"/>
+      <w:r>
+        <w:rPr>
+          <w:i/>
+          <w:iCs/>
+        </w:rPr>
+        <w:t>uuids</w:t>
+      </w:r>
+      <w:proofErr w:type="spellEnd"/>
     </w:p>
     <w:p>
       <w:pPr>
@@ -1569,6 +2054,7 @@
       <w:r>
         <w:t xml:space="preserve">Subsequently: </w:t>
       </w:r>
+      <w:proofErr w:type="spellStart"/>
       <w:r>
         <w:rPr>
           <w:i/>
@@ -1576,6 +2062,7 @@
         </w:rPr>
         <w:t>uuids</w:t>
       </w:r>
+      <w:proofErr w:type="spellEnd"/>
       <w:r>
         <w:t xml:space="preserve"> followed by </w:t>
       </w:r>
@@ -1594,8 +2081,17 @@
           <w:i/>
           <w:iCs/>
         </w:rPr>
-        <w:t>export uuids</w:t>
-      </w:r>
+        <w:t xml:space="preserve">export </w:t>
+      </w:r>
+      <w:proofErr w:type="spellStart"/>
+      <w:r>
+        <w:rPr>
+          <w:i/>
+          <w:iCs/>
+        </w:rPr>
+        <w:t>uuids</w:t>
+      </w:r>
+      <w:proofErr w:type="spellEnd"/>
     </w:p>
     <w:p>
       <w:pPr>
@@ -1608,7 +2104,15 @@
     </w:p>
     <w:p>
       <w:r>
-        <w:t>When constructing OpenDSS models for CIM export:</w:t>
+        <w:t xml:space="preserve">When constructing </w:t>
+      </w:r>
+      <w:proofErr w:type="spellStart"/>
+      <w:r>
+        <w:t>OpenDSS</w:t>
+      </w:r>
+      <w:proofErr w:type="spellEnd"/>
+      <w:r>
+        <w:t xml:space="preserve"> models for CIM export:</w:t>
       </w:r>
     </w:p>
     <w:p>
@@ -1643,6 +2147,29 @@
     </w:p>
     <w:p>
       <w:pPr>
+        <w:pStyle w:val="ListParagraph"/>
+        <w:numPr>
+          <w:ilvl w:val="0"/>
+          <w:numId w:val="8"/>
+        </w:numPr>
+      </w:pPr>
+      <w:r>
+        <w:t>Storage elements control their own power, based on the state=[charging, discharging, idling]. To maintain a specific value of dispatched power through the CIM export process, use the %</w:t>
+      </w:r>
+      <w:proofErr w:type="spellStart"/>
+      <w:r>
+        <w:t>charge</w:t>
+      </w:r>
+      <w:proofErr w:type="spellEnd"/>
+      <w:r>
+        <w:t xml:space="preserve"> and %discharge parameters as multipliers on the rated power</w:t>
+      </w:r>
+      <w:r>
+        <w:t>, rather than specify kW directly.</w:t>
+      </w:r>
+    </w:p>
+    <w:p>
+      <w:pPr>
         <w:pStyle w:val="Heading2"/>
       </w:pPr>
       <w:r>
@@ -1736,7 +2263,7 @@
         <w:tab/>
         <w:t xml:space="preserve">Pacific Northwest National Laboratory. "GridAPPS-D." </w:t>
       </w:r>
-      <w:hyperlink r:id="rId10" w:history="1">
+      <w:hyperlink r:id="rId14" w:history="1">
         <w:r>
           <w:rPr>
             <w:rStyle w:val="Hyperlink"/>
@@ -1761,7 +2288,7 @@
         <w:tab/>
         <w:t xml:space="preserve">Pacific Northwest National Laboratory. "CIM Importer and Test Files." </w:t>
       </w:r>
-      <w:hyperlink r:id="rId11" w:history="1">
+      <w:hyperlink r:id="rId15" w:history="1">
         <w:r>
           <w:rPr>
             <w:rStyle w:val="Hyperlink"/>
@@ -1785,7 +2312,7 @@
         <w:tab/>
         <w:t xml:space="preserve">Pacific Northwest National Laboratory. "CIMHub." </w:t>
       </w:r>
-      <w:hyperlink r:id="rId12" w:history="1">
+      <w:hyperlink r:id="rId16" w:history="1">
         <w:r>
           <w:rPr>
             <w:rStyle w:val="Hyperlink"/>
@@ -1843,6 +2370,16 @@
   <w:p>
     <w:pPr>
       <w:pStyle w:val="Footer"/>
+    </w:pPr>
+  </w:p>
+</w:ftr>
+</file>
+
+<file path=word/footer2.xml><?xml version="1.0" encoding="utf-8"?>
+<w:ftr xmlns:wpc="http://schemas.microsoft.com/office/word/2010/wordprocessingCanvas" xmlns:cx="http://schemas.microsoft.com/office/drawing/2014/chartex" xmlns:cx1="http://schemas.microsoft.com/office/drawing/2015/9/8/chartex" xmlns:cx2="http://schemas.microsoft.com/office/drawing/2015/10/21/chartex" xmlns:cx3="http://schemas.microsoft.com/office/drawing/2016/5/9/chartex" xmlns:cx4="http://schemas.microsoft.com/office/drawing/2016/5/10/chartex" xmlns:cx5="http://schemas.microsoft.com/office/drawing/2016/5/11/chartex" xmlns:cx6="http://schemas.microsoft.com/office/drawing/2016/5/12/chartex" xmlns:cx7="http://schemas.microsoft.com/office/drawing/2016/5/13/chartex" xmlns:cx8="http://schemas.microsoft.com/office/drawing/2016/5/14/chartex" xmlns:mc="http://schemas.openxmlformats.org/markup-compatibility/2006" xmlns:aink="http://schemas.microsoft.com/office/drawing/2016/ink" xmlns:am3d="http://schemas.microsoft.com/office/drawing/2017/model3d" xmlns:o="urn:schemas-microsoft-com:office:office" xmlns:r="http://schemas.openxmlformats.org/officeDocument/2006/relationships" xmlns:m="http://schemas.openxmlformats.org/officeDocument/2006/math" xmlns:v="urn:schemas-microsoft-com:vml" xmlns:wp14="http://schemas.microsoft.com/office/word/2010/wordprocessingDrawing" xmlns:wp="http://schemas.openxmlformats.org/drawingml/2006/wordprocessingDrawing" xmlns:w10="urn:schemas-microsoft-com:office:word" xmlns:w="http://schemas.openxmlformats.org/wordprocessingml/2006/main" xmlns:w14="http://schemas.microsoft.com/office/word/2010/wordml" xmlns:w15="http://schemas.microsoft.com/office/word/2012/wordml" xmlns:w16cex="http://schemas.microsoft.com/office/word/2018/wordml/cex" xmlns:w16cid="http://schemas.microsoft.com/office/word/2016/wordml/cid" xmlns:w16="http://schemas.microsoft.com/office/word/2018/wordml" xmlns:w16sdtdh="http://schemas.microsoft.com/office/word/2020/wordml/sdtdatahash" xmlns:w16se="http://schemas.microsoft.com/office/word/2015/wordml/symex" xmlns:wpg="http://schemas.microsoft.com/office/word/2010/wordprocessingGroup" xmlns:wpi="http://schemas.microsoft.com/office/word/2010/wordprocessingInk" xmlns:wne="http://schemas.microsoft.com/office/word/2006/wordml" xmlns:wps="http://schemas.microsoft.com/office/word/2010/wordprocessingShape" mc:Ignorable="w14 w15 w16se w16cid w16 w16cex w16sdtdh wp14">
+  <w:p>
+    <w:pPr>
+      <w:pStyle w:val="Footer"/>
       <w:rPr>
         <w:i/>
       </w:rPr>
@@ -1924,7 +2461,7 @@
         <w:i/>
         <w:noProof/>
       </w:rPr>
-      <w:t>4/4/2022</w:t>
+      <w:t>4/14/2022</w:t>
     </w:r>
     <w:r>
       <w:rPr>
@@ -1933,6 +2470,16 @@
       </w:rPr>
       <w:fldChar w:fldCharType="end"/>
     </w:r>
+  </w:p>
+</w:ftr>
+</file>
+
+<file path=word/footer3.xml><?xml version="1.0" encoding="utf-8"?>
+<w:ftr xmlns:wpc="http://schemas.microsoft.com/office/word/2010/wordprocessingCanvas" xmlns:cx="http://schemas.microsoft.com/office/drawing/2014/chartex" xmlns:cx1="http://schemas.microsoft.com/office/drawing/2015/9/8/chartex" xmlns:cx2="http://schemas.microsoft.com/office/drawing/2015/10/21/chartex" xmlns:cx3="http://schemas.microsoft.com/office/drawing/2016/5/9/chartex" xmlns:cx4="http://schemas.microsoft.com/office/drawing/2016/5/10/chartex" xmlns:cx5="http://schemas.microsoft.com/office/drawing/2016/5/11/chartex" xmlns:cx6="http://schemas.microsoft.com/office/drawing/2016/5/12/chartex" xmlns:cx7="http://schemas.microsoft.com/office/drawing/2016/5/13/chartex" xmlns:cx8="http://schemas.microsoft.com/office/drawing/2016/5/14/chartex" xmlns:mc="http://schemas.openxmlformats.org/markup-compatibility/2006" xmlns:aink="http://schemas.microsoft.com/office/drawing/2016/ink" xmlns:am3d="http://schemas.microsoft.com/office/drawing/2017/model3d" xmlns:o="urn:schemas-microsoft-com:office:office" xmlns:r="http://schemas.openxmlformats.org/officeDocument/2006/relationships" xmlns:m="http://schemas.openxmlformats.org/officeDocument/2006/math" xmlns:v="urn:schemas-microsoft-com:vml" xmlns:wp14="http://schemas.microsoft.com/office/word/2010/wordprocessingDrawing" xmlns:wp="http://schemas.openxmlformats.org/drawingml/2006/wordprocessingDrawing" xmlns:w10="urn:schemas-microsoft-com:office:word" xmlns:w="http://schemas.openxmlformats.org/wordprocessingml/2006/main" xmlns:w14="http://schemas.microsoft.com/office/word/2010/wordml" xmlns:w15="http://schemas.microsoft.com/office/word/2012/wordml" xmlns:w16cex="http://schemas.microsoft.com/office/word/2018/wordml/cex" xmlns:w16cid="http://schemas.microsoft.com/office/word/2016/wordml/cid" xmlns:w16="http://schemas.microsoft.com/office/word/2018/wordml" xmlns:w16sdtdh="http://schemas.microsoft.com/office/word/2020/wordml/sdtdatahash" xmlns:w16se="http://schemas.microsoft.com/office/word/2015/wordml/symex" xmlns:wpg="http://schemas.microsoft.com/office/word/2010/wordprocessingGroup" xmlns:wpi="http://schemas.microsoft.com/office/word/2010/wordprocessingInk" xmlns:wne="http://schemas.microsoft.com/office/word/2006/wordml" xmlns:wps="http://schemas.microsoft.com/office/word/2010/wordprocessingShape" mc:Ignorable="w14 w15 w16se w16cid w16 w16cex w16sdtdh wp14">
+  <w:p>
+    <w:pPr>
+      <w:pStyle w:val="Footer"/>
+    </w:pPr>
   </w:p>
 </w:ftr>
 </file>
@@ -1967,17 +2514,36 @@
   <w:p>
     <w:pPr>
       <w:pStyle w:val="Header"/>
+    </w:pPr>
+  </w:p>
+</w:hdr>
+</file>
+
+<file path=word/header2.xml><?xml version="1.0" encoding="utf-8"?>
+<w:hdr xmlns:wpc="http://schemas.microsoft.com/office/word/2010/wordprocessingCanvas" xmlns:cx="http://schemas.microsoft.com/office/drawing/2014/chartex" xmlns:cx1="http://schemas.microsoft.com/office/drawing/2015/9/8/chartex" xmlns:cx2="http://schemas.microsoft.com/office/drawing/2015/10/21/chartex" xmlns:cx3="http://schemas.microsoft.com/office/drawing/2016/5/9/chartex" xmlns:cx4="http://schemas.microsoft.com/office/drawing/2016/5/10/chartex" xmlns:cx5="http://schemas.microsoft.com/office/drawing/2016/5/11/chartex" xmlns:cx6="http://schemas.microsoft.com/office/drawing/2016/5/12/chartex" xmlns:cx7="http://schemas.microsoft.com/office/drawing/2016/5/13/chartex" xmlns:cx8="http://schemas.microsoft.com/office/drawing/2016/5/14/chartex" xmlns:mc="http://schemas.openxmlformats.org/markup-compatibility/2006" xmlns:aink="http://schemas.microsoft.com/office/drawing/2016/ink" xmlns:am3d="http://schemas.microsoft.com/office/drawing/2017/model3d" xmlns:o="urn:schemas-microsoft-com:office:office" xmlns:r="http://schemas.openxmlformats.org/officeDocument/2006/relationships" xmlns:m="http://schemas.openxmlformats.org/officeDocument/2006/math" xmlns:v="urn:schemas-microsoft-com:vml" xmlns:wp14="http://schemas.microsoft.com/office/word/2010/wordprocessingDrawing" xmlns:wp="http://schemas.openxmlformats.org/drawingml/2006/wordprocessingDrawing" xmlns:w10="urn:schemas-microsoft-com:office:word" xmlns:w="http://schemas.openxmlformats.org/wordprocessingml/2006/main" xmlns:w14="http://schemas.microsoft.com/office/word/2010/wordml" xmlns:w15="http://schemas.microsoft.com/office/word/2012/wordml" xmlns:w16cex="http://schemas.microsoft.com/office/word/2018/wordml/cex" xmlns:w16cid="http://schemas.microsoft.com/office/word/2016/wordml/cid" xmlns:w16="http://schemas.microsoft.com/office/word/2018/wordml" xmlns:w16sdtdh="http://schemas.microsoft.com/office/word/2020/wordml/sdtdatahash" xmlns:w16se="http://schemas.microsoft.com/office/word/2015/wordml/symex" xmlns:wpg="http://schemas.microsoft.com/office/word/2010/wordprocessingGroup" xmlns:wpi="http://schemas.microsoft.com/office/word/2010/wordprocessingInk" xmlns:wne="http://schemas.microsoft.com/office/word/2006/wordml" xmlns:wps="http://schemas.microsoft.com/office/word/2010/wordprocessingShape" mc:Ignorable="w14 w15 w16se w16cid w16 w16cex w16sdtdh wp14">
+  <w:p>
+    <w:pPr>
+      <w:pStyle w:val="Header"/>
       <w:rPr>
         <w:i/>
         <w:u w:val="single"/>
       </w:rPr>
     </w:pPr>
+    <w:proofErr w:type="spellStart"/>
     <w:r>
       <w:rPr>
         <w:i/>
         <w:u w:val="single"/>
       </w:rPr>
-      <w:t>OpenDSS Tech Note</w:t>
+      <w:t>OpenDSS</w:t>
+    </w:r>
+    <w:proofErr w:type="spellEnd"/>
+    <w:r>
+      <w:rPr>
+        <w:i/>
+        <w:u w:val="single"/>
+      </w:rPr>
+      <w:t xml:space="preserve"> Tech Note</w:t>
     </w:r>
     <w:r>
       <w:rPr>
@@ -2000,6 +2566,16 @@
       </w:rPr>
       <w:t>CIM (IEC 61968/61970) Support</w:t>
     </w:r>
+  </w:p>
+</w:hdr>
+</file>
+
+<file path=word/header3.xml><?xml version="1.0" encoding="utf-8"?>
+<w:hdr xmlns:wpc="http://schemas.microsoft.com/office/word/2010/wordprocessingCanvas" xmlns:cx="http://schemas.microsoft.com/office/drawing/2014/chartex" xmlns:cx1="http://schemas.microsoft.com/office/drawing/2015/9/8/chartex" xmlns:cx2="http://schemas.microsoft.com/office/drawing/2015/10/21/chartex" xmlns:cx3="http://schemas.microsoft.com/office/drawing/2016/5/9/chartex" xmlns:cx4="http://schemas.microsoft.com/office/drawing/2016/5/10/chartex" xmlns:cx5="http://schemas.microsoft.com/office/drawing/2016/5/11/chartex" xmlns:cx6="http://schemas.microsoft.com/office/drawing/2016/5/12/chartex" xmlns:cx7="http://schemas.microsoft.com/office/drawing/2016/5/13/chartex" xmlns:cx8="http://schemas.microsoft.com/office/drawing/2016/5/14/chartex" xmlns:mc="http://schemas.openxmlformats.org/markup-compatibility/2006" xmlns:aink="http://schemas.microsoft.com/office/drawing/2016/ink" xmlns:am3d="http://schemas.microsoft.com/office/drawing/2017/model3d" xmlns:o="urn:schemas-microsoft-com:office:office" xmlns:r="http://schemas.openxmlformats.org/officeDocument/2006/relationships" xmlns:m="http://schemas.openxmlformats.org/officeDocument/2006/math" xmlns:v="urn:schemas-microsoft-com:vml" xmlns:wp14="http://schemas.microsoft.com/office/word/2010/wordprocessingDrawing" xmlns:wp="http://schemas.openxmlformats.org/drawingml/2006/wordprocessingDrawing" xmlns:w10="urn:schemas-microsoft-com:office:word" xmlns:w="http://schemas.openxmlformats.org/wordprocessingml/2006/main" xmlns:w14="http://schemas.microsoft.com/office/word/2010/wordml" xmlns:w15="http://schemas.microsoft.com/office/word/2012/wordml" xmlns:w16cex="http://schemas.microsoft.com/office/word/2018/wordml/cex" xmlns:w16cid="http://schemas.microsoft.com/office/word/2016/wordml/cid" xmlns:w16="http://schemas.microsoft.com/office/word/2018/wordml" xmlns:w16sdtdh="http://schemas.microsoft.com/office/word/2020/wordml/sdtdatahash" xmlns:w16se="http://schemas.microsoft.com/office/word/2015/wordml/symex" xmlns:wpg="http://schemas.microsoft.com/office/word/2010/wordprocessingGroup" xmlns:wpi="http://schemas.microsoft.com/office/word/2010/wordprocessingInk" xmlns:wne="http://schemas.microsoft.com/office/word/2006/wordml" xmlns:wps="http://schemas.microsoft.com/office/word/2010/wordprocessingShape" mc:Ignorable="w14 w15 w16se w16cid w16 w16cex w16sdtdh wp14">
+  <w:p>
+    <w:pPr>
+      <w:pStyle w:val="Header"/>
+    </w:pPr>
   </w:p>
 </w:hdr>
 </file>

</xml_diff>